<commit_message>
collection of a bunch of stuff
</commit_message>
<xml_diff>
--- a/s3/security/Lab3Report.docx
+++ b/s3/security/Lab3Report.docx
@@ -2,15 +2,3612 @@
 <file path=word/document.xml><?xml version="1.0" encoding="utf-8"?>
 <w:document xmlns:wpc="http://schemas.microsoft.com/office/word/2010/wordprocessingCanvas" xmlns:cx="http://schemas.microsoft.com/office/drawing/2014/chartex" xmlns:cx1="http://schemas.microsoft.com/office/drawing/2015/9/8/chartex" xmlns:cx2="http://schemas.microsoft.com/office/drawing/2015/10/21/chartex" xmlns:cx3="http://schemas.microsoft.com/office/drawing/2016/5/9/chartex" xmlns:cx4="http://schemas.microsoft.com/office/drawing/2016/5/10/chartex" xmlns:cx5="http://schemas.microsoft.com/office/drawing/2016/5/11/chartex" xmlns:cx6="http://schemas.microsoft.com/office/drawing/2016/5/12/chartex" xmlns:cx7="http://schemas.microsoft.com/office/drawing/2016/5/13/chartex" xmlns:cx8="http://schemas.microsoft.com/office/drawing/2016/5/14/chartex" xmlns:mc="http://schemas.openxmlformats.org/markup-compatibility/2006" xmlns:aink="http://schemas.microsoft.com/office/drawing/2016/ink" xmlns:am3d="http://schemas.microsoft.com/office/drawing/2017/model3d" xmlns:o="urn:schemas-microsoft-com:office:office" xmlns:oel="http://schemas.microsoft.com/office/2019/extlst" xmlns:r="http://schemas.openxmlformats.org/officeDocument/2006/relationships" xmlns:m="http://schemas.openxmlformats.org/officeDocument/2006/math" xmlns:v="urn:schemas-microsoft-com:vml" xmlns:wp14="http://schemas.microsoft.com/office/word/2010/wordprocessingDrawing" xmlns:wp="http://schemas.openxmlformats.org/drawingml/2006/wordprocessingDrawing" xmlns:w10="urn:schemas-microsoft-com:office:word" xmlns:w="http://schemas.openxmlformats.org/wordprocessingml/2006/main" xmlns:w14="http://schemas.microsoft.com/office/word/2010/wordml" xmlns:w15="http://schemas.microsoft.com/office/word/2012/wordml" xmlns:w16cex="http://schemas.microsoft.com/office/word/2018/wordml/cex" xmlns:w16cid="http://schemas.microsoft.com/office/word/2016/wordml/cid" xmlns:w16="http://schemas.microsoft.com/office/word/2018/wordml" xmlns:w16du="http://schemas.microsoft.com/office/word/2023/wordml/word16du" xmlns:w16sdtdh="http://schemas.microsoft.com/office/word/2020/wordml/sdtdatahash" xmlns:w16sdtfl="http://schemas.microsoft.com/office/word/2024/wordml/sdtformatlock" xmlns:w16se="http://schemas.microsoft.com/office/word/2015/wordml/symex" xmlns:wpg="http://schemas.microsoft.com/office/word/2010/wordprocessingGroup" xmlns:wpi="http://schemas.microsoft.com/office/word/2010/wordprocessingInk" xmlns:wne="http://schemas.microsoft.com/office/word/2006/wordml" xmlns:wps="http://schemas.microsoft.com/office/word/2010/wordprocessingShape" mc:Ignorable="w14 w15 w16se w16cid w16 w16cex w16sdtdh w16sdtfl w16du wp14">
   <w:body>
+    <w:p>
+      <w:pPr>
+        <w:pStyle w:val="Title"/>
+        <w:jc w:val="center"/>
+        <w:rPr>
+          <w:sz w:val="44"/>
+          <w:szCs w:val="44"/>
+        </w:rPr>
+      </w:pPr>
+      <w:r>
+        <w:rPr>
+          <w:sz w:val="44"/>
+          <w:szCs w:val="44"/>
+        </w:rPr>
+        <w:t>NSR/AS Lab 3 – VPN</w:t>
+      </w:r>
+      <w:r>
+        <w:rPr>
+          <w:sz w:val="44"/>
+          <w:szCs w:val="44"/>
+        </w:rPr>
+        <w:t xml:space="preserve">s </w:t>
+      </w:r>
+      <w:r>
+        <w:rPr>
+          <w:sz w:val="44"/>
+          <w:szCs w:val="44"/>
+        </w:rPr>
+        <w:t>– Dylan Rodwell – 105341089</w:t>
+      </w:r>
+    </w:p>
+    <w:p>
+      <w:pPr>
+        <w:pStyle w:val="Subtitle"/>
+        <w:spacing w:after="0"/>
+        <w:jc w:val="center"/>
+      </w:pPr>
+      <w:r>
+        <w:rPr>
+          <w:sz w:val="24"/>
+          <w:szCs w:val="24"/>
+        </w:rPr>
+        <w:t>Dylan</w:t>
+      </w:r>
+      <w:r>
+        <w:t xml:space="preserve"> Rodwell</w:t>
+      </w:r>
+    </w:p>
+    <w:p>
+      <w:pPr>
+        <w:pStyle w:val="Subtitle"/>
+        <w:spacing w:after="0"/>
+        <w:contextualSpacing/>
+        <w:jc w:val="center"/>
+      </w:pPr>
+      <w:r>
+        <w:t>(</w:t>
+      </w:r>
+      <w:r>
+        <w:rPr>
+          <w:sz w:val="24"/>
+          <w:szCs w:val="24"/>
+        </w:rPr>
+        <w:t>105341089</w:t>
+      </w:r>
+      <w:r>
+        <w:t>)</w:t>
+      </w:r>
+    </w:p>
+    <w:p>
+      <w:pPr>
+        <w:pStyle w:val="Subtitle"/>
+        <w:spacing w:after="0"/>
+        <w:contextualSpacing/>
+        <w:jc w:val="center"/>
+        <w:rPr>
+          <w:sz w:val="24"/>
+          <w:szCs w:val="24"/>
+        </w:rPr>
+      </w:pPr>
+      <w:r>
+        <w:rPr>
+          <w:sz w:val="24"/>
+          <w:szCs w:val="24"/>
+        </w:rPr>
+        <w:t>105341089@student.swin.edu.au</w:t>
+      </w:r>
+    </w:p>
     <w:p/>
+    <w:p/>
+    <w:p>
+      <w:pPr>
+        <w:pStyle w:val="Heading1"/>
+        <w:sectPr>
+          <w:pgSz w:w="11906" w:h="16838"/>
+          <w:pgMar w:top="1440" w:right="1440" w:bottom="1440" w:left="1440" w:header="708" w:footer="708" w:gutter="0"/>
+          <w:cols w:space="708"/>
+          <w:docGrid w:linePitch="360"/>
+        </w:sectPr>
+      </w:pPr>
+    </w:p>
+    <w:p>
+      <w:pPr>
+        <w:pStyle w:val="Heading1"/>
+        <w:rPr>
+          <w:b/>
+          <w:bCs/>
+          <w:color w:val="auto"/>
+          <w:u w:val="single"/>
+        </w:rPr>
+      </w:pPr>
+      <w:r>
+        <w:rPr>
+          <w:b/>
+          <w:bCs/>
+          <w:color w:val="auto"/>
+          <w:u w:val="single"/>
+        </w:rPr>
+        <w:t>Abstract</w:t>
+      </w:r>
+    </w:p>
+    <w:p>
+      <w:r>
+        <w:t>This lab session explored the implementation and behaviour of Virtual Private Networks (VPNs), using OpenVPN to connect two virtual Ubuntu machines. The goal of this lab</w:t>
+      </w:r>
+      <w:r>
+        <w:t xml:space="preserve"> was to establish a secure encrypted tunnel between both virtual machines using a shared key. The lab involved generating and securely transferring a key, installing ssh on the machines, and setting up the bi-directional VPN. Wireshark was used to monitor traffic on the tunnel and the ethernet interface, and did confirm that the VPN tunnels successfully encrypted traffic. This was demonstrated using pings and telnet.</w:t>
+      </w:r>
+    </w:p>
+    <w:p>
+      <w:pPr>
+        <w:pStyle w:val="Heading1"/>
+        <w:rPr>
+          <w:b/>
+          <w:bCs/>
+          <w:color w:val="auto"/>
+          <w:u w:val="single"/>
+        </w:rPr>
+      </w:pPr>
+      <w:r>
+        <w:rPr>
+          <w:b/>
+          <w:bCs/>
+          <w:color w:val="auto"/>
+          <w:u w:val="single"/>
+        </w:rPr>
+        <w:t>Introduction to VPNs</w:t>
+      </w:r>
+    </w:p>
+    <w:p>
+      <w:pPr>
+        <w:rPr>
+          <w:b/>
+          <w:bCs/>
+        </w:rPr>
+      </w:pPr>
+      <w:r>
+        <w:rPr>
+          <w:b/>
+          <w:bCs/>
+        </w:rPr>
+        <w:t>What is a VPN?</w:t>
+      </w:r>
+    </w:p>
+    <w:p>
+      <w:r>
+        <w:t xml:space="preserve">Article [1] states that a Virtual Private Network (VPN) “is an encrypted connection that secures data transmission between devices over the internet”. This </w:t>
+      </w:r>
+      <w:r>
+        <w:t>is used to encrypt the data traffic and securely transfer data between devices.</w:t>
+      </w:r>
+    </w:p>
+    <w:p>
+      <w:pPr>
+        <w:rPr>
+          <w:b/>
+          <w:bCs/>
+        </w:rPr>
+      </w:pPr>
+      <w:r>
+        <w:rPr>
+          <w:b/>
+          <w:bCs/>
+        </w:rPr>
+        <w:t>VPN Capabilities and Vulnerabilities</w:t>
+      </w:r>
+    </w:p>
+    <w:p>
+      <w:r>
+        <w:t xml:space="preserve">The capabilities </w:t>
+      </w:r>
+      <w:r>
+        <w:t>of VPNs include:</w:t>
+      </w:r>
+    </w:p>
+    <w:p>
+      <w:r>
+        <w:rPr>
+          <w:b/>
+          <w:bCs/>
+          <w:i/>
+          <w:iCs/>
+        </w:rPr>
+        <w:t>Secure encryption</w:t>
+      </w:r>
+      <w:r>
+        <w:t xml:space="preserve">. To access the data on the VPN, a device needs an encryption key. This security feature </w:t>
+      </w:r>
+      <w:r>
+        <w:t>prevents unauthorised access to your data while using a VPN, even when on a public network.</w:t>
+      </w:r>
+    </w:p>
+    <w:p>
+      <w:r>
+        <w:rPr>
+          <w:b/>
+          <w:bCs/>
+        </w:rPr>
+        <w:t>Data transfer</w:t>
+      </w:r>
+      <w:r>
+        <w:t>. VPNs can also be used to transfer data via a secure connection. The encrypted connection stops people without the encryption key from accessing the data being transferred</w:t>
+      </w:r>
+      <w:r>
+        <w:t xml:space="preserve">, making it suitable for transferring sensitive information. </w:t>
+      </w:r>
+    </w:p>
+    <w:p>
+      <w:r>
+        <w:rPr>
+          <w:b/>
+          <w:bCs/>
+        </w:rPr>
+        <w:t>Remote Access</w:t>
+      </w:r>
+      <w:r>
+        <w:t>. The VPN tunnelling can also be used to remotely connect to devices via a secure connection where the traffic is encrypted. This is very useful for securely remotely logging on to a company network from home when working from home.</w:t>
+      </w:r>
+    </w:p>
+    <w:p>
+      <w:pPr>
+        <w:rPr>
+          <w:b/>
+          <w:bCs/>
+        </w:rPr>
+      </w:pPr>
+      <w:r>
+        <w:rPr>
+          <w:b/>
+          <w:bCs/>
+        </w:rPr>
+        <w:t>How VPNs can be used to implement organisational security policy</w:t>
+      </w:r>
+    </w:p>
+    <w:p>
+      <w:r>
+        <w:t>VPNs do help enforce organisational security policies in various ways. These include:</w:t>
+      </w:r>
+    </w:p>
+    <w:p>
+      <w:r>
+        <w:rPr>
+          <w:b/>
+          <w:bCs/>
+        </w:rPr>
+        <w:t>Data confidentiality Policies</w:t>
+      </w:r>
+      <w:r>
+        <w:t xml:space="preserve">. By using VPNs to encrypt all communications and data traffic, it ensures that all traffic stays secure even when travelling through public networks. This keeps the </w:t>
+      </w:r>
+      <w:r>
+        <w:lastRenderedPageBreak/>
+        <w:t>data confidential and compliant with data protection policies like</w:t>
+      </w:r>
+      <w:r>
+        <w:t xml:space="preserve"> </w:t>
+      </w:r>
+      <w:r>
+        <w:t>HIPAA</w:t>
+      </w:r>
+      <w:r>
+        <w:t xml:space="preserve"> and GDPR.</w:t>
+      </w:r>
+    </w:p>
+    <w:p>
+      <w:r>
+        <w:rPr>
+          <w:b/>
+          <w:bCs/>
+        </w:rPr>
+        <w:t>Access control</w:t>
+      </w:r>
+      <w:r>
+        <w:t xml:space="preserve">. Access control can be used with VPNs as well, by using authenticated VPN connections. This allows organisations to apply role-based access control. This prevents </w:t>
+      </w:r>
+      <w:r>
+        <w:t xml:space="preserve">users from accessing sensitive or confidential information that they shouldn’t have access to via the VPN connection. </w:t>
+      </w:r>
+    </w:p>
+    <w:p>
+      <w:r>
+        <w:rPr>
+          <w:b/>
+          <w:bCs/>
+        </w:rPr>
+        <w:t>Auditing</w:t>
+      </w:r>
+      <w:r>
+        <w:t>. VPN servers can log information about connections, which helps admins of the network to monitor connections for suspicious activity and aid in investigations.</w:t>
+      </w:r>
+    </w:p>
+    <w:p>
+      <w:pPr>
+        <w:keepNext/>
+      </w:pPr>
+      <w:r>
+        <w:rPr>
+          <w:noProof/>
+        </w:rPr>
+        <w:drawing>
+          <wp:inline distT="0" distB="0" distL="0" distR="0" wp14:anchorId="1379E5F7" wp14:editId="6D15560C">
+            <wp:extent cx="2727030" cy="1650516"/>
+            <wp:effectExtent l="0" t="0" r="0" b="6985"/>
+            <wp:docPr id="1509713428" name="Picture 25"/>
+            <wp:cNvGraphicFramePr>
+              <a:graphicFrameLocks xmlns:a="http://schemas.openxmlformats.org/drawingml/2006/main" noChangeAspect="1"/>
+            </wp:cNvGraphicFramePr>
+            <a:graphic xmlns:a="http://schemas.openxmlformats.org/drawingml/2006/main">
+              <a:graphicData uri="http://schemas.openxmlformats.org/drawingml/2006/picture">
+                <pic:pic xmlns:pic="http://schemas.openxmlformats.org/drawingml/2006/picture">
+                  <pic:nvPicPr>
+                    <pic:cNvPr id="0" name="Picture 25"/>
+                    <pic:cNvPicPr>
+                      <a:picLocks noChangeAspect="1" noChangeArrowheads="1"/>
+                    </pic:cNvPicPr>
+                  </pic:nvPicPr>
+                  <pic:blipFill>
+                    <a:blip r:embed="rId5" cstate="print">
+                      <a:extLst>
+                        <a:ext uri="{28A0092B-C50C-407E-A947-70E740481C1C}">
+                          <a14:useLocalDpi xmlns:a14="http://schemas.microsoft.com/office/drawing/2010/main" val="0"/>
+                        </a:ext>
+                      </a:extLst>
+                    </a:blip>
+                    <a:srcRect/>
+                    <a:stretch>
+                      <a:fillRect/>
+                    </a:stretch>
+                  </pic:blipFill>
+                  <pic:spPr bwMode="auto">
+                    <a:xfrm>
+                      <a:off x="0" y="0"/>
+                      <a:ext cx="2744981" cy="1661381"/>
+                    </a:xfrm>
+                    <a:prstGeom prst="rect">
+                      <a:avLst/>
+                    </a:prstGeom>
+                    <a:noFill/>
+                  </pic:spPr>
+                </pic:pic>
+              </a:graphicData>
+            </a:graphic>
+          </wp:inline>
+        </w:drawing>
+      </w:r>
+    </w:p>
+    <w:p>
+      <w:pPr>
+        <w:pStyle w:val="Caption"/>
+      </w:pPr>
+      <w:r>
+        <w:t xml:space="preserve">Figure </w:t>
+      </w:r>
+      <w:r>
+        <w:fldChar w:fldCharType="begin"/>
+      </w:r>
+      <w:r>
+        <w:instrText xml:space="preserve"> SEQ Figure \* ARABIC </w:instrText>
+      </w:r>
+      <w:r>
+        <w:fldChar w:fldCharType="separate"/>
+      </w:r>
+      <w:r>
+        <w:rPr>
+          <w:noProof/>
+        </w:rPr>
+        <w:t>1</w:t>
+      </w:r>
+      <w:r>
+        <w:fldChar w:fldCharType="end"/>
+      </w:r>
+      <w:r>
+        <w:t>. [4]</w:t>
+      </w:r>
+      <w:r>
+        <w:rPr>
+          <w:noProof/>
+        </w:rPr>
+        <w:t>. example diagram of VPN use in a business.</w:t>
+      </w:r>
+    </w:p>
+    <w:p>
+      <w:pPr>
+        <w:pStyle w:val="Heading1"/>
+        <w:rPr>
+          <w:b/>
+          <w:bCs/>
+          <w:color w:val="auto"/>
+          <w:u w:val="single"/>
+        </w:rPr>
+      </w:pPr>
+      <w:r>
+        <w:rPr>
+          <w:b/>
+          <w:bCs/>
+          <w:color w:val="auto"/>
+          <w:u w:val="single"/>
+        </w:rPr>
+        <w:t>OpenVPN Behaviour</w:t>
+      </w:r>
+    </w:p>
+    <w:p>
+      <w:pPr>
+        <w:rPr>
+          <w:b/>
+          <w:bCs/>
+        </w:rPr>
+      </w:pPr>
+      <w:r>
+        <w:rPr>
+          <w:b/>
+          <w:bCs/>
+        </w:rPr>
+        <w:t>Host Configuration</w:t>
+      </w:r>
+    </w:p>
+    <w:p>
+      <w:r>
+        <w:t xml:space="preserve">The first step in this lab is to check the </w:t>
+      </w:r>
+      <w:proofErr w:type="spellStart"/>
+      <w:r>
+        <w:t>ip</w:t>
+      </w:r>
+      <w:proofErr w:type="spellEnd"/>
+      <w:r>
+        <w:t xml:space="preserve"> addresses on the virtual machines by using the command “</w:t>
+      </w:r>
+      <w:proofErr w:type="spellStart"/>
+      <w:r>
+        <w:t>ifconfig</w:t>
+      </w:r>
+      <w:proofErr w:type="spellEnd"/>
+      <w:r>
+        <w:t>”.</w:t>
+      </w:r>
+    </w:p>
+    <w:p>
+      <w:pPr>
+        <w:keepNext/>
+      </w:pPr>
+      <w:r>
+        <w:t>(</w:t>
+      </w:r>
+      <w:proofErr w:type="spellStart"/>
+      <w:r>
+        <w:t>ifconfig</w:t>
+      </w:r>
+      <w:proofErr w:type="spellEnd"/>
+      <w:r>
+        <w:t xml:space="preserve"> photo for VM1 was lost)</w:t>
+      </w:r>
+    </w:p>
+    <w:p>
+      <w:pPr>
+        <w:keepNext/>
+      </w:pPr>
+      <w:r>
+        <w:rPr>
+          <w:noProof/>
+        </w:rPr>
+        <w:drawing>
+          <wp:inline distT="0" distB="0" distL="0" distR="0" wp14:anchorId="5FB39508" wp14:editId="5611346E">
+            <wp:extent cx="2728705" cy="1764792"/>
+            <wp:effectExtent l="0" t="0" r="0" b="6985"/>
+            <wp:docPr id="457159795" name="Picture 5"/>
+            <wp:cNvGraphicFramePr>
+              <a:graphicFrameLocks xmlns:a="http://schemas.openxmlformats.org/drawingml/2006/main" noChangeAspect="1"/>
+            </wp:cNvGraphicFramePr>
+            <a:graphic xmlns:a="http://schemas.openxmlformats.org/drawingml/2006/main">
+              <a:graphicData uri="http://schemas.openxmlformats.org/drawingml/2006/picture">
+                <pic:pic xmlns:pic="http://schemas.openxmlformats.org/drawingml/2006/picture">
+                  <pic:nvPicPr>
+                    <pic:cNvPr id="0" name="Picture 5"/>
+                    <pic:cNvPicPr>
+                      <a:picLocks noChangeAspect="1" noChangeArrowheads="1"/>
+                    </pic:cNvPicPr>
+                  </pic:nvPicPr>
+                  <pic:blipFill>
+                    <a:blip r:embed="rId6" cstate="print">
+                      <a:extLst>
+                        <a:ext uri="{28A0092B-C50C-407E-A947-70E740481C1C}">
+                          <a14:useLocalDpi xmlns:a14="http://schemas.microsoft.com/office/drawing/2010/main" val="0"/>
+                        </a:ext>
+                      </a:extLst>
+                    </a:blip>
+                    <a:srcRect/>
+                    <a:stretch>
+                      <a:fillRect/>
+                    </a:stretch>
+                  </pic:blipFill>
+                  <pic:spPr bwMode="auto">
+                    <a:xfrm>
+                      <a:off x="0" y="0"/>
+                      <a:ext cx="2758414" cy="1784006"/>
+                    </a:xfrm>
+                    <a:prstGeom prst="rect">
+                      <a:avLst/>
+                    </a:prstGeom>
+                    <a:noFill/>
+                  </pic:spPr>
+                </pic:pic>
+              </a:graphicData>
+            </a:graphic>
+          </wp:inline>
+        </w:drawing>
+      </w:r>
+    </w:p>
+    <w:p>
+      <w:pPr>
+        <w:pStyle w:val="Caption"/>
+      </w:pPr>
+      <w:r>
+        <w:t xml:space="preserve">Figure </w:t>
+      </w:r>
+      <w:r>
+        <w:fldChar w:fldCharType="begin"/>
+      </w:r>
+      <w:r>
+        <w:instrText xml:space="preserve"> SEQ Figure \* ARABIC </w:instrText>
+      </w:r>
+      <w:r>
+        <w:fldChar w:fldCharType="separate"/>
+      </w:r>
+      <w:r>
+        <w:rPr>
+          <w:noProof/>
+        </w:rPr>
+        <w:t>2</w:t>
+      </w:r>
+      <w:r>
+        <w:fldChar w:fldCharType="end"/>
+      </w:r>
+      <w:r>
+        <w:t xml:space="preserve">. </w:t>
+      </w:r>
+      <w:proofErr w:type="spellStart"/>
+      <w:r>
+        <w:t>ifconfig</w:t>
+      </w:r>
+      <w:proofErr w:type="spellEnd"/>
+      <w:r>
+        <w:t xml:space="preserve"> used on VM</w:t>
+      </w:r>
+      <w:r>
+        <w:t>2</w:t>
+      </w:r>
+      <w:r>
+        <w:t>.</w:t>
+      </w:r>
+    </w:p>
+    <w:tbl>
+      <w:tblPr>
+        <w:tblStyle w:val="TableGrid"/>
+        <w:tblpPr w:leftFromText="180" w:rightFromText="180" w:vertAnchor="text" w:tblpY="796"/>
+        <w:tblW w:w="4248" w:type="dxa"/>
+        <w:tblLook w:val="04A0" w:firstRow="1" w:lastRow="0" w:firstColumn="1" w:lastColumn="0" w:noHBand="0" w:noVBand="1"/>
+      </w:tblPr>
+      <w:tblGrid>
+        <w:gridCol w:w="704"/>
+        <w:gridCol w:w="3544"/>
+      </w:tblGrid>
+      <w:tr>
+        <w:tc>
+          <w:tcPr>
+            <w:tcW w:w="704" w:type="dxa"/>
+            <w:shd w:val="clear" w:color="auto" w:fill="DAE9F7" w:themeFill="text2" w:themeFillTint="1A"/>
+          </w:tcPr>
+          <w:p>
+            <w:r>
+              <w:t>VM1</w:t>
+            </w:r>
+          </w:p>
+        </w:tc>
+        <w:tc>
+          <w:tcPr>
+            <w:tcW w:w="3544" w:type="dxa"/>
+            <w:shd w:val="clear" w:color="auto" w:fill="E8E8E8" w:themeFill="background2"/>
+          </w:tcPr>
+          <w:p>
+            <w:r>
+              <w:t>192.168.127.128 255.255.255.0</w:t>
+            </w:r>
+          </w:p>
+        </w:tc>
+      </w:tr>
+      <w:tr>
+        <w:tc>
+          <w:tcPr>
+            <w:tcW w:w="704" w:type="dxa"/>
+            <w:shd w:val="clear" w:color="auto" w:fill="DAE9F7" w:themeFill="text2" w:themeFillTint="1A"/>
+          </w:tcPr>
+          <w:p>
+            <w:r>
+              <w:t>VM2</w:t>
+            </w:r>
+          </w:p>
+        </w:tc>
+        <w:tc>
+          <w:tcPr>
+            <w:tcW w:w="3544" w:type="dxa"/>
+            <w:shd w:val="clear" w:color="auto" w:fill="E8E8E8" w:themeFill="background2"/>
+          </w:tcPr>
+          <w:p>
+            <w:r>
+              <w:t>192.168.127.129 255.255.255.0</w:t>
+            </w:r>
+          </w:p>
+        </w:tc>
+      </w:tr>
+    </w:tbl>
+    <w:p>
+      <w:r>
+        <w:t>By running this command on both VMs, the addresses have been identified as:</w:t>
+      </w:r>
+    </w:p>
+    <w:p>
+      <w:r>
+        <w:t>To demonstrate connectivity between the two VMs, VM2 was pinged from VM1.</w:t>
+      </w:r>
+    </w:p>
+    <w:p>
+      <w:pPr>
+        <w:keepNext/>
+      </w:pPr>
+      <w:r>
+        <w:rPr>
+          <w:noProof/>
+        </w:rPr>
+        <w:drawing>
+          <wp:inline distT="0" distB="0" distL="0" distR="0" wp14:anchorId="2A67353D" wp14:editId="7745E0C2">
+            <wp:extent cx="3044646" cy="1922770"/>
+            <wp:effectExtent l="0" t="0" r="3810" b="1905"/>
+            <wp:docPr id="1715271217" name="Picture 6"/>
+            <wp:cNvGraphicFramePr>
+              <a:graphicFrameLocks xmlns:a="http://schemas.openxmlformats.org/drawingml/2006/main" noChangeAspect="1"/>
+            </wp:cNvGraphicFramePr>
+            <a:graphic xmlns:a="http://schemas.openxmlformats.org/drawingml/2006/main">
+              <a:graphicData uri="http://schemas.openxmlformats.org/drawingml/2006/picture">
+                <pic:pic xmlns:pic="http://schemas.openxmlformats.org/drawingml/2006/picture">
+                  <pic:nvPicPr>
+                    <pic:cNvPr id="0" name="Picture 6"/>
+                    <pic:cNvPicPr>
+                      <a:picLocks noChangeAspect="1" noChangeArrowheads="1"/>
+                    </pic:cNvPicPr>
+                  </pic:nvPicPr>
+                  <pic:blipFill>
+                    <a:blip r:embed="rId7" cstate="print">
+                      <a:extLst>
+                        <a:ext uri="{28A0092B-C50C-407E-A947-70E740481C1C}">
+                          <a14:useLocalDpi xmlns:a14="http://schemas.microsoft.com/office/drawing/2010/main" val="0"/>
+                        </a:ext>
+                      </a:extLst>
+                    </a:blip>
+                    <a:srcRect/>
+                    <a:stretch>
+                      <a:fillRect/>
+                    </a:stretch>
+                  </pic:blipFill>
+                  <pic:spPr bwMode="auto">
+                    <a:xfrm>
+                      <a:off x="0" y="0"/>
+                      <a:ext cx="3058121" cy="1931280"/>
+                    </a:xfrm>
+                    <a:prstGeom prst="rect">
+                      <a:avLst/>
+                    </a:prstGeom>
+                    <a:noFill/>
+                  </pic:spPr>
+                </pic:pic>
+              </a:graphicData>
+            </a:graphic>
+          </wp:inline>
+        </w:drawing>
+      </w:r>
+    </w:p>
+    <w:p>
+      <w:pPr>
+        <w:pStyle w:val="Caption"/>
+      </w:pPr>
+      <w:r>
+        <w:t xml:space="preserve">Figure </w:t>
+      </w:r>
+      <w:r>
+        <w:fldChar w:fldCharType="begin"/>
+      </w:r>
+      <w:r>
+        <w:instrText xml:space="preserve"> SEQ Figure \* ARABIC </w:instrText>
+      </w:r>
+      <w:r>
+        <w:fldChar w:fldCharType="separate"/>
+      </w:r>
+      <w:r>
+        <w:rPr>
+          <w:noProof/>
+        </w:rPr>
+        <w:t>3</w:t>
+      </w:r>
+      <w:r>
+        <w:fldChar w:fldCharType="end"/>
+      </w:r>
+      <w:r>
+        <w:t>. pinging VM2 from VM1</w:t>
+      </w:r>
+      <w:r>
+        <w:t>.</w:t>
+      </w:r>
+    </w:p>
+    <w:p>
+      <w:pPr>
+        <w:rPr>
+          <w:b/>
+          <w:bCs/>
+        </w:rPr>
+      </w:pPr>
+      <w:r>
+        <w:rPr>
+          <w:b/>
+          <w:bCs/>
+        </w:rPr>
+        <w:t>Generate Shared Password</w:t>
+      </w:r>
+    </w:p>
+    <w:p>
+      <w:r>
+        <w:t>The next step in the lab is to generate a new key that will be used as the password.</w:t>
+      </w:r>
+    </w:p>
+    <w:p>
+      <w:pPr>
+        <w:keepNext/>
+      </w:pPr>
+      <w:r>
+        <w:rPr>
+          <w:noProof/>
+        </w:rPr>
+        <w:lastRenderedPageBreak/>
+        <w:drawing>
+          <wp:inline distT="0" distB="0" distL="0" distR="0" wp14:anchorId="4584DB8E" wp14:editId="5217D4A7">
+            <wp:extent cx="2510672" cy="1702460"/>
+            <wp:effectExtent l="0" t="0" r="4445" b="0"/>
+            <wp:docPr id="2104353490" name="Picture 7"/>
+            <wp:cNvGraphicFramePr>
+              <a:graphicFrameLocks xmlns:a="http://schemas.openxmlformats.org/drawingml/2006/main" noChangeAspect="1"/>
+            </wp:cNvGraphicFramePr>
+            <a:graphic xmlns:a="http://schemas.openxmlformats.org/drawingml/2006/main">
+              <a:graphicData uri="http://schemas.openxmlformats.org/drawingml/2006/picture">
+                <pic:pic xmlns:pic="http://schemas.openxmlformats.org/drawingml/2006/picture">
+                  <pic:nvPicPr>
+                    <pic:cNvPr id="0" name="Picture 7"/>
+                    <pic:cNvPicPr>
+                      <a:picLocks noChangeAspect="1" noChangeArrowheads="1"/>
+                    </pic:cNvPicPr>
+                  </pic:nvPicPr>
+                  <pic:blipFill>
+                    <a:blip r:embed="rId8" cstate="print">
+                      <a:extLst>
+                        <a:ext uri="{28A0092B-C50C-407E-A947-70E740481C1C}">
+                          <a14:useLocalDpi xmlns:a14="http://schemas.microsoft.com/office/drawing/2010/main" val="0"/>
+                        </a:ext>
+                      </a:extLst>
+                    </a:blip>
+                    <a:srcRect/>
+                    <a:stretch>
+                      <a:fillRect/>
+                    </a:stretch>
+                  </pic:blipFill>
+                  <pic:spPr bwMode="auto">
+                    <a:xfrm>
+                      <a:off x="0" y="0"/>
+                      <a:ext cx="2526056" cy="1712892"/>
+                    </a:xfrm>
+                    <a:prstGeom prst="rect">
+                      <a:avLst/>
+                    </a:prstGeom>
+                    <a:noFill/>
+                  </pic:spPr>
+                </pic:pic>
+              </a:graphicData>
+            </a:graphic>
+          </wp:inline>
+        </w:drawing>
+      </w:r>
+    </w:p>
+    <w:p>
+      <w:pPr>
+        <w:pStyle w:val="Caption"/>
+      </w:pPr>
+      <w:r>
+        <w:t xml:space="preserve">Figure </w:t>
+      </w:r>
+      <w:r>
+        <w:fldChar w:fldCharType="begin"/>
+      </w:r>
+      <w:r>
+        <w:instrText xml:space="preserve"> SEQ Figure \* ARABIC </w:instrText>
+      </w:r>
+      <w:r>
+        <w:fldChar w:fldCharType="separate"/>
+      </w:r>
+      <w:r>
+        <w:rPr>
+          <w:noProof/>
+        </w:rPr>
+        <w:t>4</w:t>
+      </w:r>
+      <w:r>
+        <w:fldChar w:fldCharType="end"/>
+      </w:r>
+      <w:r>
+        <w:t>. generate shared password on VM1.</w:t>
+      </w:r>
+    </w:p>
+    <w:p>
+      <w:r>
+        <w:t>Now to examine the key using the cat command.</w:t>
+      </w:r>
+    </w:p>
+    <w:p>
+      <w:pPr>
+        <w:keepNext/>
+      </w:pPr>
+      <w:r>
+        <w:rPr>
+          <w:noProof/>
+        </w:rPr>
+        <w:drawing>
+          <wp:inline distT="0" distB="0" distL="0" distR="0" wp14:anchorId="1F80D82A" wp14:editId="23822024">
+            <wp:extent cx="2725933" cy="1848426"/>
+            <wp:effectExtent l="0" t="0" r="0" b="0"/>
+            <wp:docPr id="1100925789" name="Picture 8"/>
+            <wp:cNvGraphicFramePr>
+              <a:graphicFrameLocks xmlns:a="http://schemas.openxmlformats.org/drawingml/2006/main" noChangeAspect="1"/>
+            </wp:cNvGraphicFramePr>
+            <a:graphic xmlns:a="http://schemas.openxmlformats.org/drawingml/2006/main">
+              <a:graphicData uri="http://schemas.openxmlformats.org/drawingml/2006/picture">
+                <pic:pic xmlns:pic="http://schemas.openxmlformats.org/drawingml/2006/picture">
+                  <pic:nvPicPr>
+                    <pic:cNvPr id="0" name="Picture 8"/>
+                    <pic:cNvPicPr>
+                      <a:picLocks noChangeAspect="1" noChangeArrowheads="1"/>
+                    </pic:cNvPicPr>
+                  </pic:nvPicPr>
+                  <pic:blipFill>
+                    <a:blip r:embed="rId9" cstate="print">
+                      <a:extLst>
+                        <a:ext uri="{28A0092B-C50C-407E-A947-70E740481C1C}">
+                          <a14:useLocalDpi xmlns:a14="http://schemas.microsoft.com/office/drawing/2010/main" val="0"/>
+                        </a:ext>
+                      </a:extLst>
+                    </a:blip>
+                    <a:srcRect/>
+                    <a:stretch>
+                      <a:fillRect/>
+                    </a:stretch>
+                  </pic:blipFill>
+                  <pic:spPr bwMode="auto">
+                    <a:xfrm>
+                      <a:off x="0" y="0"/>
+                      <a:ext cx="2736380" cy="1855510"/>
+                    </a:xfrm>
+                    <a:prstGeom prst="rect">
+                      <a:avLst/>
+                    </a:prstGeom>
+                    <a:noFill/>
+                  </pic:spPr>
+                </pic:pic>
+              </a:graphicData>
+            </a:graphic>
+          </wp:inline>
+        </w:drawing>
+      </w:r>
+    </w:p>
+    <w:p>
+      <w:pPr>
+        <w:pStyle w:val="Caption"/>
+      </w:pPr>
+      <w:r>
+        <w:t xml:space="preserve">Figure </w:t>
+      </w:r>
+      <w:r>
+        <w:fldChar w:fldCharType="begin"/>
+      </w:r>
+      <w:r>
+        <w:instrText xml:space="preserve"> SEQ Figure \* ARABIC </w:instrText>
+      </w:r>
+      <w:r>
+        <w:fldChar w:fldCharType="separate"/>
+      </w:r>
+      <w:r>
+        <w:rPr>
+          <w:noProof/>
+        </w:rPr>
+        <w:t>5</w:t>
+      </w:r>
+      <w:r>
+        <w:fldChar w:fldCharType="end"/>
+      </w:r>
+      <w:r>
+        <w:t>. examine OpenVPN key on VM1.</w:t>
+      </w:r>
+    </w:p>
+    <w:p>
+      <w:pPr>
+        <w:rPr>
+          <w:b/>
+          <w:bCs/>
+        </w:rPr>
+      </w:pPr>
+      <w:r>
+        <w:rPr>
+          <w:b/>
+          <w:bCs/>
+        </w:rPr>
+        <w:t xml:space="preserve">Transfer Shared Key </w:t>
+      </w:r>
+      <w:proofErr w:type="gramStart"/>
+      <w:r>
+        <w:rPr>
+          <w:b/>
+          <w:bCs/>
+        </w:rPr>
+        <w:t>To</w:t>
+      </w:r>
+      <w:proofErr w:type="gramEnd"/>
+      <w:r>
+        <w:rPr>
+          <w:b/>
+          <w:bCs/>
+        </w:rPr>
+        <w:t xml:space="preserve"> Other Machine</w:t>
+      </w:r>
+    </w:p>
+    <w:p>
+      <w:r>
+        <w:t xml:space="preserve">The next task is to install </w:t>
+      </w:r>
+      <w:proofErr w:type="spellStart"/>
+      <w:r>
+        <w:t>openssh</w:t>
+      </w:r>
+      <w:proofErr w:type="spellEnd"/>
+      <w:r>
+        <w:t xml:space="preserve"> on each of the machines.</w:t>
+      </w:r>
+    </w:p>
+    <w:p>
+      <w:pPr>
+        <w:keepNext/>
+      </w:pPr>
+      <w:r>
+        <w:rPr>
+          <w:noProof/>
+        </w:rPr>
+        <w:drawing>
+          <wp:inline distT="0" distB="0" distL="0" distR="0" wp14:anchorId="2E4C43B5" wp14:editId="12B777F8">
+            <wp:extent cx="2679531" cy="2029532"/>
+            <wp:effectExtent l="0" t="0" r="6985" b="8890"/>
+            <wp:docPr id="461958272" name="Picture 9"/>
+            <wp:cNvGraphicFramePr>
+              <a:graphicFrameLocks xmlns:a="http://schemas.openxmlformats.org/drawingml/2006/main" noChangeAspect="1"/>
+            </wp:cNvGraphicFramePr>
+            <a:graphic xmlns:a="http://schemas.openxmlformats.org/drawingml/2006/main">
+              <a:graphicData uri="http://schemas.openxmlformats.org/drawingml/2006/picture">
+                <pic:pic xmlns:pic="http://schemas.openxmlformats.org/drawingml/2006/picture">
+                  <pic:nvPicPr>
+                    <pic:cNvPr id="0" name="Picture 9"/>
+                    <pic:cNvPicPr>
+                      <a:picLocks noChangeAspect="1" noChangeArrowheads="1"/>
+                    </pic:cNvPicPr>
+                  </pic:nvPicPr>
+                  <pic:blipFill>
+                    <a:blip r:embed="rId10" cstate="print">
+                      <a:extLst>
+                        <a:ext uri="{28A0092B-C50C-407E-A947-70E740481C1C}">
+                          <a14:useLocalDpi xmlns:a14="http://schemas.microsoft.com/office/drawing/2010/main" val="0"/>
+                        </a:ext>
+                      </a:extLst>
+                    </a:blip>
+                    <a:srcRect/>
+                    <a:stretch>
+                      <a:fillRect/>
+                    </a:stretch>
+                  </pic:blipFill>
+                  <pic:spPr bwMode="auto">
+                    <a:xfrm>
+                      <a:off x="0" y="0"/>
+                      <a:ext cx="2692752" cy="2039546"/>
+                    </a:xfrm>
+                    <a:prstGeom prst="rect">
+                      <a:avLst/>
+                    </a:prstGeom>
+                    <a:noFill/>
+                  </pic:spPr>
+                </pic:pic>
+              </a:graphicData>
+            </a:graphic>
+          </wp:inline>
+        </w:drawing>
+      </w:r>
+    </w:p>
+    <w:p>
+      <w:pPr>
+        <w:pStyle w:val="Caption"/>
+      </w:pPr>
+      <w:r>
+        <w:t xml:space="preserve">Figure </w:t>
+      </w:r>
+      <w:r>
+        <w:fldChar w:fldCharType="begin"/>
+      </w:r>
+      <w:r>
+        <w:instrText xml:space="preserve"> SEQ Figure \* ARABIC </w:instrText>
+      </w:r>
+      <w:r>
+        <w:fldChar w:fldCharType="separate"/>
+      </w:r>
+      <w:r>
+        <w:rPr>
+          <w:noProof/>
+        </w:rPr>
+        <w:t>6</w:t>
+      </w:r>
+      <w:r>
+        <w:fldChar w:fldCharType="end"/>
+      </w:r>
+      <w:r>
+        <w:t xml:space="preserve">. install </w:t>
+      </w:r>
+      <w:proofErr w:type="spellStart"/>
+      <w:r>
+        <w:t>openssh</w:t>
+      </w:r>
+      <w:proofErr w:type="spellEnd"/>
+      <w:r>
+        <w:t xml:space="preserve"> onto VM1.</w:t>
+      </w:r>
+    </w:p>
+    <w:p>
+      <w:pPr>
+        <w:keepNext/>
+      </w:pPr>
+      <w:r>
+        <w:rPr>
+          <w:noProof/>
+        </w:rPr>
+        <w:drawing>
+          <wp:inline distT="0" distB="0" distL="0" distR="0" wp14:anchorId="684E0226" wp14:editId="6907AD4D">
+            <wp:extent cx="2707058" cy="2275819"/>
+            <wp:effectExtent l="0" t="0" r="0" b="0"/>
+            <wp:docPr id="1517935212" name="Picture 10"/>
+            <wp:cNvGraphicFramePr>
+              <a:graphicFrameLocks xmlns:a="http://schemas.openxmlformats.org/drawingml/2006/main" noChangeAspect="1"/>
+            </wp:cNvGraphicFramePr>
+            <a:graphic xmlns:a="http://schemas.openxmlformats.org/drawingml/2006/main">
+              <a:graphicData uri="http://schemas.openxmlformats.org/drawingml/2006/picture">
+                <pic:pic xmlns:pic="http://schemas.openxmlformats.org/drawingml/2006/picture">
+                  <pic:nvPicPr>
+                    <pic:cNvPr id="0" name="Picture 10"/>
+                    <pic:cNvPicPr>
+                      <a:picLocks noChangeAspect="1" noChangeArrowheads="1"/>
+                    </pic:cNvPicPr>
+                  </pic:nvPicPr>
+                  <pic:blipFill>
+                    <a:blip r:embed="rId11" cstate="print">
+                      <a:extLst>
+                        <a:ext uri="{28A0092B-C50C-407E-A947-70E740481C1C}">
+                          <a14:useLocalDpi xmlns:a14="http://schemas.microsoft.com/office/drawing/2010/main" val="0"/>
+                        </a:ext>
+                      </a:extLst>
+                    </a:blip>
+                    <a:srcRect/>
+                    <a:stretch>
+                      <a:fillRect/>
+                    </a:stretch>
+                  </pic:blipFill>
+                  <pic:spPr bwMode="auto">
+                    <a:xfrm>
+                      <a:off x="0" y="0"/>
+                      <a:ext cx="2741013" cy="2304365"/>
+                    </a:xfrm>
+                    <a:prstGeom prst="rect">
+                      <a:avLst/>
+                    </a:prstGeom>
+                    <a:noFill/>
+                  </pic:spPr>
+                </pic:pic>
+              </a:graphicData>
+            </a:graphic>
+          </wp:inline>
+        </w:drawing>
+      </w:r>
+    </w:p>
+    <w:p>
+      <w:pPr>
+        <w:pStyle w:val="Caption"/>
+      </w:pPr>
+      <w:r>
+        <w:t xml:space="preserve">Figure </w:t>
+      </w:r>
+      <w:r>
+        <w:fldChar w:fldCharType="begin"/>
+      </w:r>
+      <w:r>
+        <w:instrText xml:space="preserve"> SEQ Figure \* ARABIC </w:instrText>
+      </w:r>
+      <w:r>
+        <w:fldChar w:fldCharType="separate"/>
+      </w:r>
+      <w:r>
+        <w:rPr>
+          <w:noProof/>
+        </w:rPr>
+        <w:t>7</w:t>
+      </w:r>
+      <w:r>
+        <w:fldChar w:fldCharType="end"/>
+      </w:r>
+      <w:r>
+        <w:t xml:space="preserve">. install </w:t>
+      </w:r>
+      <w:proofErr w:type="spellStart"/>
+      <w:r>
+        <w:t>openssh</w:t>
+      </w:r>
+      <w:proofErr w:type="spellEnd"/>
+      <w:r>
+        <w:t xml:space="preserve"> onto VM2.</w:t>
+      </w:r>
+    </w:p>
+    <w:p>
+      <w:r>
+        <w:t>Now the key is going to be sent to VM2 via ssh.</w:t>
+      </w:r>
+    </w:p>
+    <w:p>
+      <w:pPr>
+        <w:keepNext/>
+      </w:pPr>
+      <w:r>
+        <w:rPr>
+          <w:noProof/>
+        </w:rPr>
+        <w:drawing>
+          <wp:inline distT="0" distB="0" distL="0" distR="0" wp14:anchorId="787AD1D8" wp14:editId="0F9F302B">
+            <wp:extent cx="2725540" cy="2064380"/>
+            <wp:effectExtent l="0" t="0" r="0" b="0"/>
+            <wp:docPr id="78036632" name="Picture 11"/>
+            <wp:cNvGraphicFramePr>
+              <a:graphicFrameLocks xmlns:a="http://schemas.openxmlformats.org/drawingml/2006/main" noChangeAspect="1"/>
+            </wp:cNvGraphicFramePr>
+            <a:graphic xmlns:a="http://schemas.openxmlformats.org/drawingml/2006/main">
+              <a:graphicData uri="http://schemas.openxmlformats.org/drawingml/2006/picture">
+                <pic:pic xmlns:pic="http://schemas.openxmlformats.org/drawingml/2006/picture">
+                  <pic:nvPicPr>
+                    <pic:cNvPr id="0" name="Picture 11"/>
+                    <pic:cNvPicPr>
+                      <a:picLocks noChangeAspect="1" noChangeArrowheads="1"/>
+                    </pic:cNvPicPr>
+                  </pic:nvPicPr>
+                  <pic:blipFill>
+                    <a:blip r:embed="rId12" cstate="print">
+                      <a:extLst>
+                        <a:ext uri="{28A0092B-C50C-407E-A947-70E740481C1C}">
+                          <a14:useLocalDpi xmlns:a14="http://schemas.microsoft.com/office/drawing/2010/main" val="0"/>
+                        </a:ext>
+                      </a:extLst>
+                    </a:blip>
+                    <a:srcRect/>
+                    <a:stretch>
+                      <a:fillRect/>
+                    </a:stretch>
+                  </pic:blipFill>
+                  <pic:spPr bwMode="auto">
+                    <a:xfrm>
+                      <a:off x="0" y="0"/>
+                      <a:ext cx="2744432" cy="2078689"/>
+                    </a:xfrm>
+                    <a:prstGeom prst="rect">
+                      <a:avLst/>
+                    </a:prstGeom>
+                    <a:noFill/>
+                  </pic:spPr>
+                </pic:pic>
+              </a:graphicData>
+            </a:graphic>
+          </wp:inline>
+        </w:drawing>
+      </w:r>
+    </w:p>
+    <w:p>
+      <w:pPr>
+        <w:pStyle w:val="Caption"/>
+      </w:pPr>
+      <w:r>
+        <w:t xml:space="preserve">Figure </w:t>
+      </w:r>
+      <w:r>
+        <w:fldChar w:fldCharType="begin"/>
+      </w:r>
+      <w:r>
+        <w:instrText xml:space="preserve"> SEQ Figure \* ARABIC </w:instrText>
+      </w:r>
+      <w:r>
+        <w:fldChar w:fldCharType="separate"/>
+      </w:r>
+      <w:r>
+        <w:rPr>
+          <w:noProof/>
+        </w:rPr>
+        <w:t>8</w:t>
+      </w:r>
+      <w:r>
+        <w:fldChar w:fldCharType="end"/>
+      </w:r>
+      <w:r>
+        <w:t>. sending key to VM2 via ssh.</w:t>
+      </w:r>
+    </w:p>
+    <w:p>
+      <w:pPr>
+        <w:keepNext/>
+      </w:pPr>
+      <w:r>
+        <w:rPr>
+          <w:noProof/>
+        </w:rPr>
+        <w:drawing>
+          <wp:inline distT="0" distB="0" distL="0" distR="0" wp14:anchorId="3EB347BB" wp14:editId="034BD7B7">
+            <wp:extent cx="2743200" cy="2306202"/>
+            <wp:effectExtent l="0" t="0" r="0" b="0"/>
+            <wp:docPr id="1583179256" name="Picture 12"/>
+            <wp:cNvGraphicFramePr>
+              <a:graphicFrameLocks xmlns:a="http://schemas.openxmlformats.org/drawingml/2006/main" noChangeAspect="1"/>
+            </wp:cNvGraphicFramePr>
+            <a:graphic xmlns:a="http://schemas.openxmlformats.org/drawingml/2006/main">
+              <a:graphicData uri="http://schemas.openxmlformats.org/drawingml/2006/picture">
+                <pic:pic xmlns:pic="http://schemas.openxmlformats.org/drawingml/2006/picture">
+                  <pic:nvPicPr>
+                    <pic:cNvPr id="0" name="Picture 12"/>
+                    <pic:cNvPicPr>
+                      <a:picLocks noChangeAspect="1" noChangeArrowheads="1"/>
+                    </pic:cNvPicPr>
+                  </pic:nvPicPr>
+                  <pic:blipFill>
+                    <a:blip r:embed="rId13" cstate="print">
+                      <a:extLst>
+                        <a:ext uri="{28A0092B-C50C-407E-A947-70E740481C1C}">
+                          <a14:useLocalDpi xmlns:a14="http://schemas.microsoft.com/office/drawing/2010/main" val="0"/>
+                        </a:ext>
+                      </a:extLst>
+                    </a:blip>
+                    <a:srcRect/>
+                    <a:stretch>
+                      <a:fillRect/>
+                    </a:stretch>
+                  </pic:blipFill>
+                  <pic:spPr bwMode="auto">
+                    <a:xfrm>
+                      <a:off x="0" y="0"/>
+                      <a:ext cx="2754214" cy="2315461"/>
+                    </a:xfrm>
+                    <a:prstGeom prst="rect">
+                      <a:avLst/>
+                    </a:prstGeom>
+                    <a:noFill/>
+                  </pic:spPr>
+                </pic:pic>
+              </a:graphicData>
+            </a:graphic>
+          </wp:inline>
+        </w:drawing>
+      </w:r>
+    </w:p>
+    <w:p>
+      <w:pPr>
+        <w:pStyle w:val="Caption"/>
+      </w:pPr>
+      <w:r>
+        <w:t xml:space="preserve">Figure </w:t>
+      </w:r>
+      <w:r>
+        <w:fldChar w:fldCharType="begin"/>
+      </w:r>
+      <w:r>
+        <w:instrText xml:space="preserve"> SEQ Figure \* ARABIC </w:instrText>
+      </w:r>
+      <w:r>
+        <w:fldChar w:fldCharType="separate"/>
+      </w:r>
+      <w:r>
+        <w:rPr>
+          <w:noProof/>
+        </w:rPr>
+        <w:t>9</w:t>
+      </w:r>
+      <w:r>
+        <w:fldChar w:fldCharType="end"/>
+      </w:r>
+      <w:r>
+        <w:t>. confirm the key file has been transferred to VM2.</w:t>
+      </w:r>
+    </w:p>
+    <w:p>
+      <w:pPr>
+        <w:keepNext/>
+      </w:pPr>
+      <w:r>
+        <w:rPr>
+          <w:noProof/>
+        </w:rPr>
+        <w:lastRenderedPageBreak/>
+        <w:drawing>
+          <wp:inline distT="0" distB="0" distL="0" distR="0" wp14:anchorId="05766891" wp14:editId="7E61A6E0">
+            <wp:extent cx="2345635" cy="1971970"/>
+            <wp:effectExtent l="0" t="0" r="0" b="0"/>
+            <wp:docPr id="1916044074" name="Picture 13"/>
+            <wp:cNvGraphicFramePr>
+              <a:graphicFrameLocks xmlns:a="http://schemas.openxmlformats.org/drawingml/2006/main" noChangeAspect="1"/>
+            </wp:cNvGraphicFramePr>
+            <a:graphic xmlns:a="http://schemas.openxmlformats.org/drawingml/2006/main">
+              <a:graphicData uri="http://schemas.openxmlformats.org/drawingml/2006/picture">
+                <pic:pic xmlns:pic="http://schemas.openxmlformats.org/drawingml/2006/picture">
+                  <pic:nvPicPr>
+                    <pic:cNvPr id="0" name="Picture 13"/>
+                    <pic:cNvPicPr>
+                      <a:picLocks noChangeAspect="1" noChangeArrowheads="1"/>
+                    </pic:cNvPicPr>
+                  </pic:nvPicPr>
+                  <pic:blipFill>
+                    <a:blip r:embed="rId14" cstate="print">
+                      <a:extLst>
+                        <a:ext uri="{28A0092B-C50C-407E-A947-70E740481C1C}">
+                          <a14:useLocalDpi xmlns:a14="http://schemas.microsoft.com/office/drawing/2010/main" val="0"/>
+                        </a:ext>
+                      </a:extLst>
+                    </a:blip>
+                    <a:srcRect/>
+                    <a:stretch>
+                      <a:fillRect/>
+                    </a:stretch>
+                  </pic:blipFill>
+                  <pic:spPr bwMode="auto">
+                    <a:xfrm>
+                      <a:off x="0" y="0"/>
+                      <a:ext cx="2360939" cy="1984836"/>
+                    </a:xfrm>
+                    <a:prstGeom prst="rect">
+                      <a:avLst/>
+                    </a:prstGeom>
+                    <a:noFill/>
+                  </pic:spPr>
+                </pic:pic>
+              </a:graphicData>
+            </a:graphic>
+          </wp:inline>
+        </w:drawing>
+      </w:r>
+    </w:p>
+    <w:p>
+      <w:pPr>
+        <w:pStyle w:val="Caption"/>
+      </w:pPr>
+      <w:r>
+        <w:t xml:space="preserve">Figure </w:t>
+      </w:r>
+      <w:r>
+        <w:fldChar w:fldCharType="begin"/>
+      </w:r>
+      <w:r>
+        <w:instrText xml:space="preserve"> SEQ Figure \* ARABIC </w:instrText>
+      </w:r>
+      <w:r>
+        <w:fldChar w:fldCharType="separate"/>
+      </w:r>
+      <w:r>
+        <w:rPr>
+          <w:noProof/>
+        </w:rPr>
+        <w:t>10</w:t>
+      </w:r>
+      <w:r>
+        <w:fldChar w:fldCharType="end"/>
+      </w:r>
+      <w:r>
+        <w:t>. examine the key to confirm it is the same one.</w:t>
+      </w:r>
+    </w:p>
+    <w:p>
+      <w:pPr>
+        <w:rPr>
+          <w:b/>
+          <w:bCs/>
+        </w:rPr>
+      </w:pPr>
+      <w:r>
+        <w:rPr>
+          <w:b/>
+          <w:bCs/>
+        </w:rPr>
+        <w:t>Set Up Encrypted Tunnel</w:t>
+      </w:r>
+    </w:p>
+    <w:p>
+      <w:r>
+        <w:t>The next step in the lab is to finally configure the tunnels between the machines</w:t>
+      </w:r>
+      <w:r>
+        <w:t xml:space="preserve"> using OpenVPN</w:t>
+      </w:r>
+      <w:r>
+        <w:t>.</w:t>
+      </w:r>
+    </w:p>
+    <w:p>
+      <w:r>
+        <w:t xml:space="preserve">The </w:t>
+      </w:r>
+      <w:proofErr w:type="spellStart"/>
+      <w:r>
+        <w:t>ip</w:t>
+      </w:r>
+      <w:proofErr w:type="spellEnd"/>
+      <w:r>
+        <w:t xml:space="preserve"> addresses the tunnels will be using are:</w:t>
+      </w:r>
+    </w:p>
+    <w:tbl>
+      <w:tblPr>
+        <w:tblStyle w:val="TableGrid"/>
+        <w:tblW w:w="2830" w:type="dxa"/>
+        <w:tblLook w:val="04A0" w:firstRow="1" w:lastRow="0" w:firstColumn="1" w:lastColumn="0" w:noHBand="0" w:noVBand="1"/>
+      </w:tblPr>
+      <w:tblGrid>
+        <w:gridCol w:w="1696"/>
+        <w:gridCol w:w="1134"/>
+      </w:tblGrid>
+      <w:tr>
+        <w:tc>
+          <w:tcPr>
+            <w:tcW w:w="1696" w:type="dxa"/>
+            <w:shd w:val="clear" w:color="auto" w:fill="DAE9F7" w:themeFill="text2" w:themeFillTint="1A"/>
+          </w:tcPr>
+          <w:p>
+            <w:r>
+              <w:t>VM1</w:t>
+            </w:r>
+            <w:r>
+              <w:t xml:space="preserve"> Tunnel IP</w:t>
+            </w:r>
+          </w:p>
+        </w:tc>
+        <w:tc>
+          <w:tcPr>
+            <w:tcW w:w="1134" w:type="dxa"/>
+            <w:shd w:val="clear" w:color="auto" w:fill="E8E8E8" w:themeFill="background2"/>
+          </w:tcPr>
+          <w:p>
+            <w:r>
+              <w:t>10.4.0.1</w:t>
+            </w:r>
+          </w:p>
+        </w:tc>
+      </w:tr>
+      <w:tr>
+        <w:tc>
+          <w:tcPr>
+            <w:tcW w:w="1696" w:type="dxa"/>
+            <w:shd w:val="clear" w:color="auto" w:fill="DAE9F7" w:themeFill="text2" w:themeFillTint="1A"/>
+          </w:tcPr>
+          <w:p>
+            <w:r>
+              <w:t>VM2</w:t>
+            </w:r>
+            <w:r>
+              <w:t xml:space="preserve"> Tunnel IP</w:t>
+            </w:r>
+          </w:p>
+        </w:tc>
+        <w:tc>
+          <w:tcPr>
+            <w:tcW w:w="1134" w:type="dxa"/>
+            <w:shd w:val="clear" w:color="auto" w:fill="E8E8E8" w:themeFill="background2"/>
+          </w:tcPr>
+          <w:p>
+            <w:r>
+              <w:t>10.4.0.2</w:t>
+            </w:r>
+          </w:p>
+        </w:tc>
+      </w:tr>
+    </w:tbl>
+    <w:p/>
+    <w:p>
+      <w:pPr>
+        <w:keepNext/>
+      </w:pPr>
+      <w:r>
+        <w:rPr>
+          <w:noProof/>
+        </w:rPr>
+        <w:drawing>
+          <wp:inline distT="0" distB="0" distL="0" distR="0" wp14:anchorId="509B9629" wp14:editId="56B0859E">
+            <wp:extent cx="2508275" cy="1899819"/>
+            <wp:effectExtent l="0" t="0" r="6350" b="5715"/>
+            <wp:docPr id="2037990937" name="Picture 14"/>
+            <wp:cNvGraphicFramePr>
+              <a:graphicFrameLocks xmlns:a="http://schemas.openxmlformats.org/drawingml/2006/main" noChangeAspect="1"/>
+            </wp:cNvGraphicFramePr>
+            <a:graphic xmlns:a="http://schemas.openxmlformats.org/drawingml/2006/main">
+              <a:graphicData uri="http://schemas.openxmlformats.org/drawingml/2006/picture">
+                <pic:pic xmlns:pic="http://schemas.openxmlformats.org/drawingml/2006/picture">
+                  <pic:nvPicPr>
+                    <pic:cNvPr id="0" name="Picture 14"/>
+                    <pic:cNvPicPr>
+                      <a:picLocks noChangeAspect="1" noChangeArrowheads="1"/>
+                    </pic:cNvPicPr>
+                  </pic:nvPicPr>
+                  <pic:blipFill>
+                    <a:blip r:embed="rId15" cstate="print">
+                      <a:extLst>
+                        <a:ext uri="{28A0092B-C50C-407E-A947-70E740481C1C}">
+                          <a14:useLocalDpi xmlns:a14="http://schemas.microsoft.com/office/drawing/2010/main" val="0"/>
+                        </a:ext>
+                      </a:extLst>
+                    </a:blip>
+                    <a:srcRect/>
+                    <a:stretch>
+                      <a:fillRect/>
+                    </a:stretch>
+                  </pic:blipFill>
+                  <pic:spPr bwMode="auto">
+                    <a:xfrm>
+                      <a:off x="0" y="0"/>
+                      <a:ext cx="2562149" cy="1940624"/>
+                    </a:xfrm>
+                    <a:prstGeom prst="rect">
+                      <a:avLst/>
+                    </a:prstGeom>
+                    <a:noFill/>
+                  </pic:spPr>
+                </pic:pic>
+              </a:graphicData>
+            </a:graphic>
+          </wp:inline>
+        </w:drawing>
+      </w:r>
+    </w:p>
+    <w:p>
+      <w:pPr>
+        <w:pStyle w:val="Caption"/>
+      </w:pPr>
+      <w:r>
+        <w:t xml:space="preserve">Figure </w:t>
+      </w:r>
+      <w:r>
+        <w:fldChar w:fldCharType="begin"/>
+      </w:r>
+      <w:r>
+        <w:instrText xml:space="preserve"> SEQ Figure \* ARABIC </w:instrText>
+      </w:r>
+      <w:r>
+        <w:fldChar w:fldCharType="separate"/>
+      </w:r>
+      <w:r>
+        <w:rPr>
+          <w:noProof/>
+        </w:rPr>
+        <w:t>11</w:t>
+      </w:r>
+      <w:r>
+        <w:fldChar w:fldCharType="end"/>
+      </w:r>
+      <w:r>
+        <w:t>. setup tunnel from VM1.</w:t>
+      </w:r>
+    </w:p>
+    <w:p>
+      <w:pPr>
+        <w:keepNext/>
+      </w:pPr>
+      <w:r>
+        <w:rPr>
+          <w:noProof/>
+        </w:rPr>
+        <w:drawing>
+          <wp:inline distT="0" distB="0" distL="0" distR="0" wp14:anchorId="14986980" wp14:editId="6329D3D5">
+            <wp:extent cx="2609474" cy="2193779"/>
+            <wp:effectExtent l="0" t="0" r="635" b="0"/>
+            <wp:docPr id="507001990" name="Picture 15"/>
+            <wp:cNvGraphicFramePr>
+              <a:graphicFrameLocks xmlns:a="http://schemas.openxmlformats.org/drawingml/2006/main" noChangeAspect="1"/>
+            </wp:cNvGraphicFramePr>
+            <a:graphic xmlns:a="http://schemas.openxmlformats.org/drawingml/2006/main">
+              <a:graphicData uri="http://schemas.openxmlformats.org/drawingml/2006/picture">
+                <pic:pic xmlns:pic="http://schemas.openxmlformats.org/drawingml/2006/picture">
+                  <pic:nvPicPr>
+                    <pic:cNvPr id="0" name="Picture 15"/>
+                    <pic:cNvPicPr>
+                      <a:picLocks noChangeAspect="1" noChangeArrowheads="1"/>
+                    </pic:cNvPicPr>
+                  </pic:nvPicPr>
+                  <pic:blipFill>
+                    <a:blip r:embed="rId16" cstate="print">
+                      <a:extLst>
+                        <a:ext uri="{28A0092B-C50C-407E-A947-70E740481C1C}">
+                          <a14:useLocalDpi xmlns:a14="http://schemas.microsoft.com/office/drawing/2010/main" val="0"/>
+                        </a:ext>
+                      </a:extLst>
+                    </a:blip>
+                    <a:srcRect/>
+                    <a:stretch>
+                      <a:fillRect/>
+                    </a:stretch>
+                  </pic:blipFill>
+                  <pic:spPr bwMode="auto">
+                    <a:xfrm>
+                      <a:off x="0" y="0"/>
+                      <a:ext cx="2643288" cy="2222206"/>
+                    </a:xfrm>
+                    <a:prstGeom prst="rect">
+                      <a:avLst/>
+                    </a:prstGeom>
+                    <a:noFill/>
+                  </pic:spPr>
+                </pic:pic>
+              </a:graphicData>
+            </a:graphic>
+          </wp:inline>
+        </w:drawing>
+      </w:r>
+    </w:p>
+    <w:p>
+      <w:pPr>
+        <w:pStyle w:val="Caption"/>
+      </w:pPr>
+      <w:r>
+        <w:t xml:space="preserve">Figure </w:t>
+      </w:r>
+      <w:r>
+        <w:fldChar w:fldCharType="begin"/>
+      </w:r>
+      <w:r>
+        <w:instrText xml:space="preserve"> SEQ Figure \* ARABIC </w:instrText>
+      </w:r>
+      <w:r>
+        <w:fldChar w:fldCharType="separate"/>
+      </w:r>
+      <w:r>
+        <w:rPr>
+          <w:noProof/>
+        </w:rPr>
+        <w:t>12</w:t>
+      </w:r>
+      <w:r>
+        <w:fldChar w:fldCharType="end"/>
+      </w:r>
+      <w:r>
+        <w:t>. setup tunnel from VM2.</w:t>
+      </w:r>
+    </w:p>
+    <w:p>
+      <w:r>
+        <w:t xml:space="preserve">Using </w:t>
+      </w:r>
+      <w:proofErr w:type="spellStart"/>
+      <w:r>
+        <w:t>ifconfig</w:t>
+      </w:r>
+      <w:proofErr w:type="spellEnd"/>
+      <w:r>
+        <w:t xml:space="preserve"> to check that there is a tunnel interface (tun1).</w:t>
+      </w:r>
+    </w:p>
+    <w:p>
+      <w:pPr>
+        <w:keepNext/>
+      </w:pPr>
+      <w:r>
+        <w:rPr>
+          <w:noProof/>
+        </w:rPr>
+        <w:drawing>
+          <wp:inline distT="0" distB="0" distL="0" distR="0" wp14:anchorId="34709C13" wp14:editId="232F284D">
+            <wp:extent cx="2287114" cy="1922770"/>
+            <wp:effectExtent l="0" t="0" r="0" b="1905"/>
+            <wp:docPr id="1178232583" name="Picture 16"/>
+            <wp:cNvGraphicFramePr>
+              <a:graphicFrameLocks xmlns:a="http://schemas.openxmlformats.org/drawingml/2006/main" noChangeAspect="1"/>
+            </wp:cNvGraphicFramePr>
+            <a:graphic xmlns:a="http://schemas.openxmlformats.org/drawingml/2006/main">
+              <a:graphicData uri="http://schemas.openxmlformats.org/drawingml/2006/picture">
+                <pic:pic xmlns:pic="http://schemas.openxmlformats.org/drawingml/2006/picture">
+                  <pic:nvPicPr>
+                    <pic:cNvPr id="0" name="Picture 16"/>
+                    <pic:cNvPicPr>
+                      <a:picLocks noChangeAspect="1" noChangeArrowheads="1"/>
+                    </pic:cNvPicPr>
+                  </pic:nvPicPr>
+                  <pic:blipFill>
+                    <a:blip r:embed="rId17" cstate="print">
+                      <a:extLst>
+                        <a:ext uri="{28A0092B-C50C-407E-A947-70E740481C1C}">
+                          <a14:useLocalDpi xmlns:a14="http://schemas.microsoft.com/office/drawing/2010/main" val="0"/>
+                        </a:ext>
+                      </a:extLst>
+                    </a:blip>
+                    <a:srcRect/>
+                    <a:stretch>
+                      <a:fillRect/>
+                    </a:stretch>
+                  </pic:blipFill>
+                  <pic:spPr bwMode="auto">
+                    <a:xfrm>
+                      <a:off x="0" y="0"/>
+                      <a:ext cx="2300179" cy="1933754"/>
+                    </a:xfrm>
+                    <a:prstGeom prst="rect">
+                      <a:avLst/>
+                    </a:prstGeom>
+                    <a:noFill/>
+                  </pic:spPr>
+                </pic:pic>
+              </a:graphicData>
+            </a:graphic>
+          </wp:inline>
+        </w:drawing>
+      </w:r>
+    </w:p>
+    <w:p>
+      <w:pPr>
+        <w:pStyle w:val="Caption"/>
+      </w:pPr>
+      <w:r>
+        <w:t xml:space="preserve">Figure </w:t>
+      </w:r>
+      <w:r>
+        <w:fldChar w:fldCharType="begin"/>
+      </w:r>
+      <w:r>
+        <w:instrText xml:space="preserve"> SEQ Figure \* ARABIC </w:instrText>
+      </w:r>
+      <w:r>
+        <w:fldChar w:fldCharType="separate"/>
+      </w:r>
+      <w:r>
+        <w:rPr>
+          <w:noProof/>
+        </w:rPr>
+        <w:t>13</w:t>
+      </w:r>
+      <w:r>
+        <w:fldChar w:fldCharType="end"/>
+      </w:r>
+      <w:r>
+        <w:t xml:space="preserve">. </w:t>
+      </w:r>
+      <w:proofErr w:type="spellStart"/>
+      <w:r>
+        <w:t>ifconfig</w:t>
+      </w:r>
+      <w:proofErr w:type="spellEnd"/>
+      <w:r>
+        <w:t xml:space="preserve"> on VM2.</w:t>
+      </w:r>
+    </w:p>
+    <w:p>
+      <w:pPr>
+        <w:rPr>
+          <w:b/>
+          <w:bCs/>
+        </w:rPr>
+      </w:pPr>
+      <w:r>
+        <w:rPr>
+          <w:b/>
+          <w:bCs/>
+        </w:rPr>
+        <w:t>Using the VPN Tunnel</w:t>
+      </w:r>
+    </w:p>
+    <w:p>
+      <w:r>
+        <w:t>To check the connectivity between the two machines using the tunnel, VM2 pings tunnel destination on VM1.</w:t>
+      </w:r>
+    </w:p>
+    <w:p>
+      <w:pPr>
+        <w:keepNext/>
+      </w:pPr>
+      <w:r>
+        <w:rPr>
+          <w:noProof/>
+        </w:rPr>
+        <w:drawing>
+          <wp:inline distT="0" distB="0" distL="0" distR="0" wp14:anchorId="2ED3B11B" wp14:editId="0279296E">
+            <wp:extent cx="2462784" cy="2070456"/>
+            <wp:effectExtent l="0" t="0" r="0" b="6350"/>
+            <wp:docPr id="1021679724" name="Picture 17"/>
+            <wp:cNvGraphicFramePr>
+              <a:graphicFrameLocks xmlns:a="http://schemas.openxmlformats.org/drawingml/2006/main" noChangeAspect="1"/>
+            </wp:cNvGraphicFramePr>
+            <a:graphic xmlns:a="http://schemas.openxmlformats.org/drawingml/2006/main">
+              <a:graphicData uri="http://schemas.openxmlformats.org/drawingml/2006/picture">
+                <pic:pic xmlns:pic="http://schemas.openxmlformats.org/drawingml/2006/picture">
+                  <pic:nvPicPr>
+                    <pic:cNvPr id="0" name="Picture 17"/>
+                    <pic:cNvPicPr>
+                      <a:picLocks noChangeAspect="1" noChangeArrowheads="1"/>
+                    </pic:cNvPicPr>
+                  </pic:nvPicPr>
+                  <pic:blipFill>
+                    <a:blip r:embed="rId18" cstate="print">
+                      <a:extLst>
+                        <a:ext uri="{28A0092B-C50C-407E-A947-70E740481C1C}">
+                          <a14:useLocalDpi xmlns:a14="http://schemas.microsoft.com/office/drawing/2010/main" val="0"/>
+                        </a:ext>
+                      </a:extLst>
+                    </a:blip>
+                    <a:srcRect/>
+                    <a:stretch>
+                      <a:fillRect/>
+                    </a:stretch>
+                  </pic:blipFill>
+                  <pic:spPr bwMode="auto">
+                    <a:xfrm>
+                      <a:off x="0" y="0"/>
+                      <a:ext cx="2507320" cy="2107897"/>
+                    </a:xfrm>
+                    <a:prstGeom prst="rect">
+                      <a:avLst/>
+                    </a:prstGeom>
+                    <a:noFill/>
+                  </pic:spPr>
+                </pic:pic>
+              </a:graphicData>
+            </a:graphic>
+          </wp:inline>
+        </w:drawing>
+      </w:r>
+    </w:p>
+    <w:p>
+      <w:pPr>
+        <w:pStyle w:val="Caption"/>
+      </w:pPr>
+      <w:r>
+        <w:t xml:space="preserve">Figure </w:t>
+      </w:r>
+      <w:r>
+        <w:fldChar w:fldCharType="begin"/>
+      </w:r>
+      <w:r>
+        <w:instrText xml:space="preserve"> SEQ Figure \* ARABIC </w:instrText>
+      </w:r>
+      <w:r>
+        <w:fldChar w:fldCharType="separate"/>
+      </w:r>
+      <w:r>
+        <w:rPr>
+          <w:noProof/>
+        </w:rPr>
+        <w:t>14</w:t>
+      </w:r>
+      <w:r>
+        <w:fldChar w:fldCharType="end"/>
+      </w:r>
+      <w:r>
+        <w:t>. VM2 ping tunnel destination address.</w:t>
+      </w:r>
+    </w:p>
+    <w:p>
+      <w:r>
+        <w:lastRenderedPageBreak/>
+        <w:t>Wireshark is now used to monitor the traffic and verify encryption.</w:t>
+      </w:r>
+    </w:p>
+    <w:p>
+      <w:pPr>
+        <w:keepNext/>
+      </w:pPr>
+      <w:r>
+        <w:rPr>
+          <w:noProof/>
+        </w:rPr>
+        <w:drawing>
+          <wp:inline distT="0" distB="0" distL="0" distR="0" wp14:anchorId="5550F079" wp14:editId="6303C54F">
+            <wp:extent cx="2493264" cy="2096082"/>
+            <wp:effectExtent l="0" t="0" r="2540" b="0"/>
+            <wp:docPr id="1772346948" name="Picture 18"/>
+            <wp:cNvGraphicFramePr>
+              <a:graphicFrameLocks xmlns:a="http://schemas.openxmlformats.org/drawingml/2006/main" noChangeAspect="1"/>
+            </wp:cNvGraphicFramePr>
+            <a:graphic xmlns:a="http://schemas.openxmlformats.org/drawingml/2006/main">
+              <a:graphicData uri="http://schemas.openxmlformats.org/drawingml/2006/picture">
+                <pic:pic xmlns:pic="http://schemas.openxmlformats.org/drawingml/2006/picture">
+                  <pic:nvPicPr>
+                    <pic:cNvPr id="0" name="Picture 18"/>
+                    <pic:cNvPicPr>
+                      <a:picLocks noChangeAspect="1" noChangeArrowheads="1"/>
+                    </pic:cNvPicPr>
+                  </pic:nvPicPr>
+                  <pic:blipFill>
+                    <a:blip r:embed="rId19" cstate="print">
+                      <a:extLst>
+                        <a:ext uri="{28A0092B-C50C-407E-A947-70E740481C1C}">
+                          <a14:useLocalDpi xmlns:a14="http://schemas.microsoft.com/office/drawing/2010/main" val="0"/>
+                        </a:ext>
+                      </a:extLst>
+                    </a:blip>
+                    <a:srcRect/>
+                    <a:stretch>
+                      <a:fillRect/>
+                    </a:stretch>
+                  </pic:blipFill>
+                  <pic:spPr bwMode="auto">
+                    <a:xfrm>
+                      <a:off x="0" y="0"/>
+                      <a:ext cx="2519516" cy="2118152"/>
+                    </a:xfrm>
+                    <a:prstGeom prst="rect">
+                      <a:avLst/>
+                    </a:prstGeom>
+                    <a:noFill/>
+                  </pic:spPr>
+                </pic:pic>
+              </a:graphicData>
+            </a:graphic>
+          </wp:inline>
+        </w:drawing>
+      </w:r>
+    </w:p>
+    <w:p>
+      <w:pPr>
+        <w:pStyle w:val="Caption"/>
+      </w:pPr>
+      <w:r>
+        <w:t xml:space="preserve">Figure </w:t>
+      </w:r>
+      <w:r>
+        <w:fldChar w:fldCharType="begin"/>
+      </w:r>
+      <w:r>
+        <w:instrText xml:space="preserve"> SEQ Figure \* ARABIC </w:instrText>
+      </w:r>
+      <w:r>
+        <w:fldChar w:fldCharType="separate"/>
+      </w:r>
+      <w:r>
+        <w:rPr>
+          <w:noProof/>
+        </w:rPr>
+        <w:t>15</w:t>
+      </w:r>
+      <w:r>
+        <w:fldChar w:fldCharType="end"/>
+      </w:r>
+      <w:r>
+        <w:t xml:space="preserve">. </w:t>
+      </w:r>
+      <w:proofErr w:type="spellStart"/>
+      <w:r>
+        <w:t>wireshark</w:t>
+      </w:r>
+      <w:proofErr w:type="spellEnd"/>
+      <w:r>
+        <w:t xml:space="preserve"> monitoring tun1 on VM2.</w:t>
+      </w:r>
+    </w:p>
+    <w:p>
+      <w:pPr>
+        <w:rPr>
+          <w:i/>
+          <w:iCs/>
+        </w:rPr>
+      </w:pPr>
+      <w:r>
+        <w:rPr>
+          <w:i/>
+          <w:iCs/>
+        </w:rPr>
+        <w:t>a) Is the traffic encrypted? Why?</w:t>
+      </w:r>
+    </w:p>
+    <w:p>
+      <w:r>
+        <w:t>No, the traffic is not encrypted as we can see the ICMP protocol.</w:t>
+      </w:r>
+    </w:p>
+    <w:p>
+      <w:r>
+        <w:t xml:space="preserve">Now </w:t>
+      </w:r>
+      <w:proofErr w:type="spellStart"/>
+      <w:r>
+        <w:t>wireshark</w:t>
+      </w:r>
+      <w:proofErr w:type="spellEnd"/>
+      <w:r>
+        <w:t xml:space="preserve"> is used to monitor the ethernet interface on VM2.</w:t>
+      </w:r>
+    </w:p>
+    <w:p>
+      <w:pPr>
+        <w:keepNext/>
+      </w:pPr>
+      <w:r>
+        <w:rPr>
+          <w:noProof/>
+        </w:rPr>
+        <w:drawing>
+          <wp:inline distT="0" distB="0" distL="0" distR="0" wp14:anchorId="479F4381" wp14:editId="3218F4EE">
+            <wp:extent cx="2590800" cy="2178079"/>
+            <wp:effectExtent l="0" t="0" r="0" b="0"/>
+            <wp:docPr id="1189660202" name="Picture 19"/>
+            <wp:cNvGraphicFramePr>
+              <a:graphicFrameLocks xmlns:a="http://schemas.openxmlformats.org/drawingml/2006/main" noChangeAspect="1"/>
+            </wp:cNvGraphicFramePr>
+            <a:graphic xmlns:a="http://schemas.openxmlformats.org/drawingml/2006/main">
+              <a:graphicData uri="http://schemas.openxmlformats.org/drawingml/2006/picture">
+                <pic:pic xmlns:pic="http://schemas.openxmlformats.org/drawingml/2006/picture">
+                  <pic:nvPicPr>
+                    <pic:cNvPr id="0" name="Picture 19"/>
+                    <pic:cNvPicPr>
+                      <a:picLocks noChangeAspect="1" noChangeArrowheads="1"/>
+                    </pic:cNvPicPr>
+                  </pic:nvPicPr>
+                  <pic:blipFill>
+                    <a:blip r:embed="rId20" cstate="print">
+                      <a:extLst>
+                        <a:ext uri="{28A0092B-C50C-407E-A947-70E740481C1C}">
+                          <a14:useLocalDpi xmlns:a14="http://schemas.microsoft.com/office/drawing/2010/main" val="0"/>
+                        </a:ext>
+                      </a:extLst>
+                    </a:blip>
+                    <a:srcRect/>
+                    <a:stretch>
+                      <a:fillRect/>
+                    </a:stretch>
+                  </pic:blipFill>
+                  <pic:spPr bwMode="auto">
+                    <a:xfrm>
+                      <a:off x="0" y="0"/>
+                      <a:ext cx="2597223" cy="2183479"/>
+                    </a:xfrm>
+                    <a:prstGeom prst="rect">
+                      <a:avLst/>
+                    </a:prstGeom>
+                    <a:noFill/>
+                  </pic:spPr>
+                </pic:pic>
+              </a:graphicData>
+            </a:graphic>
+          </wp:inline>
+        </w:drawing>
+      </w:r>
+    </w:p>
+    <w:p>
+      <w:pPr>
+        <w:pStyle w:val="Caption"/>
+      </w:pPr>
+      <w:r>
+        <w:t xml:space="preserve">Figure </w:t>
+      </w:r>
+      <w:r>
+        <w:fldChar w:fldCharType="begin"/>
+      </w:r>
+      <w:r>
+        <w:instrText xml:space="preserve"> SEQ Figure \* ARABIC </w:instrText>
+      </w:r>
+      <w:r>
+        <w:fldChar w:fldCharType="separate"/>
+      </w:r>
+      <w:r>
+        <w:rPr>
+          <w:noProof/>
+        </w:rPr>
+        <w:t>16</w:t>
+      </w:r>
+      <w:r>
+        <w:fldChar w:fldCharType="end"/>
+      </w:r>
+      <w:r>
+        <w:t xml:space="preserve">. </w:t>
+      </w:r>
+      <w:proofErr w:type="spellStart"/>
+      <w:r>
+        <w:t>wireshark</w:t>
+      </w:r>
+      <w:proofErr w:type="spellEnd"/>
+      <w:r>
+        <w:t xml:space="preserve"> monitoring ethernet interface on VM2.</w:t>
+      </w:r>
+    </w:p>
+    <w:p>
+      <w:pPr>
+        <w:rPr>
+          <w:i/>
+          <w:iCs/>
+        </w:rPr>
+      </w:pPr>
+      <w:r>
+        <w:rPr>
+          <w:i/>
+          <w:iCs/>
+        </w:rPr>
+        <w:t>b) Is the traffic encrypted?</w:t>
+      </w:r>
+    </w:p>
+    <w:p>
+      <w:r>
+        <w:t>Yes, the traffic is encrypted on this interface.</w:t>
+      </w:r>
+    </w:p>
+    <w:p>
+      <w:pPr>
+        <w:rPr>
+          <w:i/>
+          <w:iCs/>
+        </w:rPr>
+      </w:pPr>
+      <w:r>
+        <w:rPr>
+          <w:i/>
+          <w:iCs/>
+        </w:rPr>
+        <w:t>c) How do you explain what you see?</w:t>
+      </w:r>
+    </w:p>
+    <w:p>
+      <w:r>
+        <w:t xml:space="preserve">The protocol of the traffic is </w:t>
+      </w:r>
+      <w:proofErr w:type="gramStart"/>
+      <w:r>
+        <w:t>OpenVPN</w:t>
+      </w:r>
+      <w:proofErr w:type="gramEnd"/>
+      <w:r>
+        <w:t xml:space="preserve"> and the packets have “Malformed </w:t>
+      </w:r>
+      <w:r>
+        <w:t>Packet: OpenVPN” on them, indicating that it is encrypted.</w:t>
+      </w:r>
+    </w:p>
+    <w:p>
+      <w:r>
+        <w:t>Now the lab says to telnet from VM2 into the tunnel address of VM1.</w:t>
+      </w:r>
+    </w:p>
+    <w:p>
+      <w:pPr>
+        <w:keepNext/>
+      </w:pPr>
+      <w:r>
+        <w:rPr>
+          <w:noProof/>
+        </w:rPr>
+        <w:drawing>
+          <wp:inline distT="0" distB="0" distL="0" distR="0" wp14:anchorId="38DA51EA" wp14:editId="658174AD">
+            <wp:extent cx="2786539" cy="2342637"/>
+            <wp:effectExtent l="0" t="0" r="0" b="635"/>
+            <wp:docPr id="770295015" name="Picture 20"/>
+            <wp:cNvGraphicFramePr>
+              <a:graphicFrameLocks xmlns:a="http://schemas.openxmlformats.org/drawingml/2006/main" noChangeAspect="1"/>
+            </wp:cNvGraphicFramePr>
+            <a:graphic xmlns:a="http://schemas.openxmlformats.org/drawingml/2006/main">
+              <a:graphicData uri="http://schemas.openxmlformats.org/drawingml/2006/picture">
+                <pic:pic xmlns:pic="http://schemas.openxmlformats.org/drawingml/2006/picture">
+                  <pic:nvPicPr>
+                    <pic:cNvPr id="0" name="Picture 20"/>
+                    <pic:cNvPicPr>
+                      <a:picLocks noChangeAspect="1" noChangeArrowheads="1"/>
+                    </pic:cNvPicPr>
+                  </pic:nvPicPr>
+                  <pic:blipFill>
+                    <a:blip r:embed="rId21" cstate="print">
+                      <a:extLst>
+                        <a:ext uri="{28A0092B-C50C-407E-A947-70E740481C1C}">
+                          <a14:useLocalDpi xmlns:a14="http://schemas.microsoft.com/office/drawing/2010/main" val="0"/>
+                        </a:ext>
+                      </a:extLst>
+                    </a:blip>
+                    <a:srcRect/>
+                    <a:stretch>
+                      <a:fillRect/>
+                    </a:stretch>
+                  </pic:blipFill>
+                  <pic:spPr bwMode="auto">
+                    <a:xfrm>
+                      <a:off x="0" y="0"/>
+                      <a:ext cx="2792209" cy="2347404"/>
+                    </a:xfrm>
+                    <a:prstGeom prst="rect">
+                      <a:avLst/>
+                    </a:prstGeom>
+                    <a:noFill/>
+                  </pic:spPr>
+                </pic:pic>
+              </a:graphicData>
+            </a:graphic>
+          </wp:inline>
+        </w:drawing>
+      </w:r>
+    </w:p>
+    <w:p>
+      <w:pPr>
+        <w:pStyle w:val="Caption"/>
+      </w:pPr>
+      <w:r>
+        <w:t xml:space="preserve">Figure </w:t>
+      </w:r>
+      <w:r>
+        <w:fldChar w:fldCharType="begin"/>
+      </w:r>
+      <w:r>
+        <w:instrText xml:space="preserve"> SEQ Figure \* ARABIC </w:instrText>
+      </w:r>
+      <w:r>
+        <w:fldChar w:fldCharType="separate"/>
+      </w:r>
+      <w:r>
+        <w:rPr>
+          <w:noProof/>
+        </w:rPr>
+        <w:t>17</w:t>
+      </w:r>
+      <w:r>
+        <w:fldChar w:fldCharType="end"/>
+      </w:r>
+      <w:r>
+        <w:t>. VM2 telnetting into tunnel address on VM1.</w:t>
+      </w:r>
+    </w:p>
+    <w:p>
+      <w:r>
+        <w:t xml:space="preserve">To verify that the telnet worked, use </w:t>
+      </w:r>
+      <w:proofErr w:type="spellStart"/>
+      <w:r>
+        <w:t>ifconfig</w:t>
+      </w:r>
+      <w:proofErr w:type="spellEnd"/>
+      <w:r>
+        <w:t xml:space="preserve"> to check the </w:t>
+      </w:r>
+      <w:proofErr w:type="spellStart"/>
+      <w:r>
+        <w:t>ip</w:t>
+      </w:r>
+      <w:proofErr w:type="spellEnd"/>
+      <w:r>
+        <w:t xml:space="preserve"> address.</w:t>
+      </w:r>
+    </w:p>
+    <w:p>
+      <w:pPr>
+        <w:keepNext/>
+      </w:pPr>
+      <w:r>
+        <w:rPr>
+          <w:noProof/>
+        </w:rPr>
+        <w:drawing>
+          <wp:inline distT="0" distB="0" distL="0" distR="0" wp14:anchorId="697CF21C" wp14:editId="2CB2CCB2">
+            <wp:extent cx="2051304" cy="1724526"/>
+            <wp:effectExtent l="0" t="0" r="6350" b="9525"/>
+            <wp:docPr id="1438358135" name="Picture 22"/>
+            <wp:cNvGraphicFramePr>
+              <a:graphicFrameLocks xmlns:a="http://schemas.openxmlformats.org/drawingml/2006/main" noChangeAspect="1"/>
+            </wp:cNvGraphicFramePr>
+            <a:graphic xmlns:a="http://schemas.openxmlformats.org/drawingml/2006/main">
+              <a:graphicData uri="http://schemas.openxmlformats.org/drawingml/2006/picture">
+                <pic:pic xmlns:pic="http://schemas.openxmlformats.org/drawingml/2006/picture">
+                  <pic:nvPicPr>
+                    <pic:cNvPr id="0" name="Picture 22"/>
+                    <pic:cNvPicPr>
+                      <a:picLocks noChangeAspect="1" noChangeArrowheads="1"/>
+                    </pic:cNvPicPr>
+                  </pic:nvPicPr>
+                  <pic:blipFill>
+                    <a:blip r:embed="rId22" cstate="print">
+                      <a:extLst>
+                        <a:ext uri="{28A0092B-C50C-407E-A947-70E740481C1C}">
+                          <a14:useLocalDpi xmlns:a14="http://schemas.microsoft.com/office/drawing/2010/main" val="0"/>
+                        </a:ext>
+                      </a:extLst>
+                    </a:blip>
+                    <a:srcRect/>
+                    <a:stretch>
+                      <a:fillRect/>
+                    </a:stretch>
+                  </pic:blipFill>
+                  <pic:spPr bwMode="auto">
+                    <a:xfrm>
+                      <a:off x="0" y="0"/>
+                      <a:ext cx="2064825" cy="1735893"/>
+                    </a:xfrm>
+                    <a:prstGeom prst="rect">
+                      <a:avLst/>
+                    </a:prstGeom>
+                    <a:noFill/>
+                  </pic:spPr>
+                </pic:pic>
+              </a:graphicData>
+            </a:graphic>
+          </wp:inline>
+        </w:drawing>
+      </w:r>
+    </w:p>
+    <w:p>
+      <w:pPr>
+        <w:pStyle w:val="Caption"/>
+      </w:pPr>
+      <w:r>
+        <w:t xml:space="preserve">Figure </w:t>
+      </w:r>
+      <w:r>
+        <w:fldChar w:fldCharType="begin"/>
+      </w:r>
+      <w:r>
+        <w:instrText xml:space="preserve"> SEQ Figure \* ARABIC </w:instrText>
+      </w:r>
+      <w:r>
+        <w:fldChar w:fldCharType="separate"/>
+      </w:r>
+      <w:r>
+        <w:rPr>
+          <w:noProof/>
+        </w:rPr>
+        <w:t>18</w:t>
+      </w:r>
+      <w:r>
+        <w:fldChar w:fldCharType="end"/>
+      </w:r>
+      <w:r>
+        <w:t xml:space="preserve">. </w:t>
+      </w:r>
+      <w:proofErr w:type="spellStart"/>
+      <w:r>
+        <w:t>ifconfig</w:t>
+      </w:r>
+      <w:proofErr w:type="spellEnd"/>
+      <w:r>
+        <w:t xml:space="preserve"> on VM2 showing successful telnet.</w:t>
+      </w:r>
+    </w:p>
+    <w:p>
+      <w:pPr>
+        <w:rPr>
+          <w:i/>
+          <w:iCs/>
+        </w:rPr>
+      </w:pPr>
+      <w:r>
+        <w:rPr>
+          <w:i/>
+          <w:iCs/>
+        </w:rPr>
+        <w:t xml:space="preserve">d) Which interface is traffic </w:t>
+      </w:r>
+      <w:proofErr w:type="gramStart"/>
+      <w:r>
+        <w:rPr>
+          <w:i/>
+          <w:iCs/>
+        </w:rPr>
+        <w:t>encrypted</w:t>
+      </w:r>
+      <w:proofErr w:type="gramEnd"/>
+      <w:r>
+        <w:rPr>
+          <w:i/>
+          <w:iCs/>
+        </w:rPr>
+        <w:t xml:space="preserve"> and which interface is not encrypted?</w:t>
+      </w:r>
+    </w:p>
+    <w:p>
+      <w:r>
+        <w:t xml:space="preserve">The tun1 interface appears unencrypted when monitored with </w:t>
+      </w:r>
+      <w:proofErr w:type="spellStart"/>
+      <w:r>
+        <w:t>wireshark</w:t>
+      </w:r>
+      <w:proofErr w:type="spellEnd"/>
+      <w:r>
+        <w:t xml:space="preserve">. </w:t>
+      </w:r>
+    </w:p>
+    <w:p>
+      <w:pPr>
+        <w:keepNext/>
+      </w:pPr>
+      <w:r>
+        <w:rPr>
+          <w:noProof/>
+        </w:rPr>
+        <w:lastRenderedPageBreak/>
+        <w:drawing>
+          <wp:inline distT="0" distB="0" distL="0" distR="0" wp14:anchorId="2ED44267" wp14:editId="4E04E42F">
+            <wp:extent cx="2148840" cy="1806525"/>
+            <wp:effectExtent l="0" t="0" r="3810" b="3810"/>
+            <wp:docPr id="11065428" name="Picture 23"/>
+            <wp:cNvGraphicFramePr>
+              <a:graphicFrameLocks xmlns:a="http://schemas.openxmlformats.org/drawingml/2006/main" noChangeAspect="1"/>
+            </wp:cNvGraphicFramePr>
+            <a:graphic xmlns:a="http://schemas.openxmlformats.org/drawingml/2006/main">
+              <a:graphicData uri="http://schemas.openxmlformats.org/drawingml/2006/picture">
+                <pic:pic xmlns:pic="http://schemas.openxmlformats.org/drawingml/2006/picture">
+                  <pic:nvPicPr>
+                    <pic:cNvPr id="0" name="Picture 23"/>
+                    <pic:cNvPicPr>
+                      <a:picLocks noChangeAspect="1" noChangeArrowheads="1"/>
+                    </pic:cNvPicPr>
+                  </pic:nvPicPr>
+                  <pic:blipFill>
+                    <a:blip r:embed="rId23" cstate="print">
+                      <a:extLst>
+                        <a:ext uri="{28A0092B-C50C-407E-A947-70E740481C1C}">
+                          <a14:useLocalDpi xmlns:a14="http://schemas.microsoft.com/office/drawing/2010/main" val="0"/>
+                        </a:ext>
+                      </a:extLst>
+                    </a:blip>
+                    <a:srcRect/>
+                    <a:stretch>
+                      <a:fillRect/>
+                    </a:stretch>
+                  </pic:blipFill>
+                  <pic:spPr bwMode="auto">
+                    <a:xfrm>
+                      <a:off x="0" y="0"/>
+                      <a:ext cx="2175741" cy="1829140"/>
+                    </a:xfrm>
+                    <a:prstGeom prst="rect">
+                      <a:avLst/>
+                    </a:prstGeom>
+                    <a:noFill/>
+                  </pic:spPr>
+                </pic:pic>
+              </a:graphicData>
+            </a:graphic>
+          </wp:inline>
+        </w:drawing>
+      </w:r>
+    </w:p>
+    <w:p>
+      <w:pPr>
+        <w:pStyle w:val="Caption"/>
+      </w:pPr>
+      <w:r>
+        <w:t xml:space="preserve">Figure </w:t>
+      </w:r>
+      <w:r>
+        <w:fldChar w:fldCharType="begin"/>
+      </w:r>
+      <w:r>
+        <w:instrText xml:space="preserve"> SEQ Figure \* ARABIC </w:instrText>
+      </w:r>
+      <w:r>
+        <w:fldChar w:fldCharType="separate"/>
+      </w:r>
+      <w:r>
+        <w:rPr>
+          <w:noProof/>
+        </w:rPr>
+        <w:t>19</w:t>
+      </w:r>
+      <w:r>
+        <w:fldChar w:fldCharType="end"/>
+      </w:r>
+      <w:r>
+        <w:t xml:space="preserve">. </w:t>
+      </w:r>
+      <w:proofErr w:type="spellStart"/>
+      <w:r>
+        <w:t>wireshark</w:t>
+      </w:r>
+      <w:proofErr w:type="spellEnd"/>
+      <w:r>
+        <w:t xml:space="preserve"> monitoring interface tun1.</w:t>
+      </w:r>
+    </w:p>
+    <w:p>
+      <w:r>
+        <w:t xml:space="preserve">This is because </w:t>
+      </w:r>
+      <w:proofErr w:type="spellStart"/>
+      <w:r>
+        <w:t>wireshark</w:t>
+      </w:r>
+      <w:proofErr w:type="spellEnd"/>
+      <w:r>
+        <w:t xml:space="preserve"> is monitoring traffic within the tunnel itself, allowing visibility into the unencrypted packets.</w:t>
+      </w:r>
+    </w:p>
+    <w:p>
+      <w:r>
+        <w:t xml:space="preserve">Interface ens33 appears encrypted when monitored in </w:t>
+      </w:r>
+      <w:proofErr w:type="spellStart"/>
+      <w:r>
+        <w:t>wireshark</w:t>
+      </w:r>
+      <w:proofErr w:type="spellEnd"/>
+      <w:r>
+        <w:t>.</w:t>
+      </w:r>
+    </w:p>
+    <w:p>
+      <w:pPr>
+        <w:keepNext/>
+      </w:pPr>
+      <w:r>
+        <w:rPr>
+          <w:noProof/>
+        </w:rPr>
+        <w:drawing>
+          <wp:inline distT="0" distB="0" distL="0" distR="0" wp14:anchorId="7BC792EF" wp14:editId="43C3EA6B">
+            <wp:extent cx="2262352" cy="1901952"/>
+            <wp:effectExtent l="0" t="0" r="5080" b="3175"/>
+            <wp:docPr id="872273147" name="Picture 24"/>
+            <wp:cNvGraphicFramePr>
+              <a:graphicFrameLocks xmlns:a="http://schemas.openxmlformats.org/drawingml/2006/main" noChangeAspect="1"/>
+            </wp:cNvGraphicFramePr>
+            <a:graphic xmlns:a="http://schemas.openxmlformats.org/drawingml/2006/main">
+              <a:graphicData uri="http://schemas.openxmlformats.org/drawingml/2006/picture">
+                <pic:pic xmlns:pic="http://schemas.openxmlformats.org/drawingml/2006/picture">
+                  <pic:nvPicPr>
+                    <pic:cNvPr id="0" name="Picture 24"/>
+                    <pic:cNvPicPr>
+                      <a:picLocks noChangeAspect="1" noChangeArrowheads="1"/>
+                    </pic:cNvPicPr>
+                  </pic:nvPicPr>
+                  <pic:blipFill>
+                    <a:blip r:embed="rId24" cstate="print">
+                      <a:extLst>
+                        <a:ext uri="{28A0092B-C50C-407E-A947-70E740481C1C}">
+                          <a14:useLocalDpi xmlns:a14="http://schemas.microsoft.com/office/drawing/2010/main" val="0"/>
+                        </a:ext>
+                      </a:extLst>
+                    </a:blip>
+                    <a:srcRect/>
+                    <a:stretch>
+                      <a:fillRect/>
+                    </a:stretch>
+                  </pic:blipFill>
+                  <pic:spPr bwMode="auto">
+                    <a:xfrm>
+                      <a:off x="0" y="0"/>
+                      <a:ext cx="2314984" cy="1946200"/>
+                    </a:xfrm>
+                    <a:prstGeom prst="rect">
+                      <a:avLst/>
+                    </a:prstGeom>
+                    <a:noFill/>
+                  </pic:spPr>
+                </pic:pic>
+              </a:graphicData>
+            </a:graphic>
+          </wp:inline>
+        </w:drawing>
+      </w:r>
+    </w:p>
+    <w:p>
+      <w:pPr>
+        <w:pStyle w:val="Caption"/>
+      </w:pPr>
+      <w:r>
+        <w:t xml:space="preserve">Figure </w:t>
+      </w:r>
+      <w:r>
+        <w:fldChar w:fldCharType="begin"/>
+      </w:r>
+      <w:r>
+        <w:instrText xml:space="preserve"> SEQ Figure \* ARABIC </w:instrText>
+      </w:r>
+      <w:r>
+        <w:fldChar w:fldCharType="separate"/>
+      </w:r>
+      <w:r>
+        <w:rPr>
+          <w:noProof/>
+        </w:rPr>
+        <w:t>20</w:t>
+      </w:r>
+      <w:r>
+        <w:fldChar w:fldCharType="end"/>
+      </w:r>
+      <w:r>
+        <w:t xml:space="preserve">. </w:t>
+      </w:r>
+      <w:proofErr w:type="spellStart"/>
+      <w:r>
+        <w:t>wireshark</w:t>
+      </w:r>
+      <w:proofErr w:type="spellEnd"/>
+      <w:r>
+        <w:t xml:space="preserve"> monitoring interface ens33.</w:t>
+      </w:r>
+    </w:p>
+    <w:p>
+      <w:r>
+        <w:t xml:space="preserve">This is because </w:t>
+      </w:r>
+      <w:proofErr w:type="spellStart"/>
+      <w:r>
+        <w:t>wireshark</w:t>
+      </w:r>
+      <w:proofErr w:type="spellEnd"/>
+      <w:r>
+        <w:t xml:space="preserve"> is monitoring the traffic outside the tunnel where the data is encrypted.</w:t>
+      </w:r>
+    </w:p>
+    <w:p>
+      <w:pPr>
+        <w:rPr>
+          <w:b/>
+          <w:bCs/>
+        </w:rPr>
+      </w:pPr>
+      <w:r>
+        <w:rPr>
+          <w:b/>
+          <w:bCs/>
+        </w:rPr>
+        <w:t>What Is A VPN Tunnel?</w:t>
+      </w:r>
+    </w:p>
+    <w:p>
+      <w:r>
+        <w:t xml:space="preserve">A VPN is a secure, encrypted connection established over public networks between two or more </w:t>
+      </w:r>
+    </w:p>
+    <w:p>
+      <w:pPr>
+        <w:pStyle w:val="Heading1"/>
+        <w:rPr>
+          <w:b/>
+          <w:bCs/>
+          <w:color w:val="auto"/>
+          <w:u w:val="single"/>
+        </w:rPr>
+      </w:pPr>
+      <w:r>
+        <w:rPr>
+          <w:b/>
+          <w:bCs/>
+          <w:color w:val="auto"/>
+          <w:u w:val="single"/>
+        </w:rPr>
+        <w:t>Conclusion</w:t>
+      </w:r>
+    </w:p>
+    <w:p>
+      <w:r>
+        <w:t xml:space="preserve">This lab successfully demonstrates the implementation of a VPN tunnel using OpenVPN between two virtual Ubuntu </w:t>
+      </w:r>
+      <w:r>
+        <w:t>machines. By using a shared key and configuring the tunnel interfaces, an encrypted connection was created. By performing this experiment, it demonstrated the differences between the tunnel traffic and the physical interface traffic. Wireshark</w:t>
+      </w:r>
+      <w:r>
+        <w:t xml:space="preserve">, telnet and pinging </w:t>
+      </w:r>
+      <w:r>
+        <w:t>was used to verify that the connection was encry</w:t>
+      </w:r>
+      <w:r>
+        <w:t>pted and validate connectivity between the two virtual machines.</w:t>
+      </w:r>
+    </w:p>
+    <w:p>
+      <w:pPr>
+        <w:pStyle w:val="Heading1"/>
+        <w:rPr>
+          <w:b/>
+          <w:bCs/>
+          <w:color w:val="auto"/>
+          <w:u w:val="single"/>
+        </w:rPr>
+      </w:pPr>
+      <w:r>
+        <w:rPr>
+          <w:b/>
+          <w:bCs/>
+          <w:color w:val="auto"/>
+          <w:u w:val="single"/>
+        </w:rPr>
+        <w:t>References</w:t>
+      </w:r>
+    </w:p>
+    <w:p>
+      <w:r>
+        <w:t xml:space="preserve">[1] “What is a VPN? A Complete Guide to Virtual Private Networks,” </w:t>
+      </w:r>
+      <w:r>
+        <w:rPr>
+          <w:i/>
+          <w:iCs/>
+        </w:rPr>
+        <w:t>Palo Alto Networks</w:t>
+      </w:r>
+      <w:r>
+        <w:t xml:space="preserve">, 2015. </w:t>
+      </w:r>
+      <w:hyperlink r:id="rId25" w:history="1">
+        <w:r>
+          <w:rPr>
+            <w:rStyle w:val="Hyperlink"/>
+          </w:rPr>
+          <w:t>https://www.paloaltonetworks.com.au/cyberpedia/what-is-a-vpn#What-is-the-difference-between-personal-and-business-VPNs</w:t>
+        </w:r>
+      </w:hyperlink>
+      <w:r>
+        <w:t xml:space="preserve">. </w:t>
+      </w:r>
+    </w:p>
+    <w:p>
+      <w:r>
+        <w:t xml:space="preserve">[2] Kaspersky, “What is a VPN and how does it </w:t>
+      </w:r>
+      <w:proofErr w:type="gramStart"/>
+      <w:r>
+        <w:t>work?,</w:t>
+      </w:r>
+      <w:proofErr w:type="gramEnd"/>
+      <w:r>
+        <w:t xml:space="preserve">” </w:t>
+      </w:r>
+      <w:r>
+        <w:rPr>
+          <w:i/>
+          <w:iCs/>
+        </w:rPr>
+        <w:t>Kaspersky</w:t>
+      </w:r>
+      <w:r>
+        <w:t xml:space="preserve">, Nov. 03. 2020. </w:t>
+      </w:r>
+      <w:hyperlink r:id="rId26" w:history="1">
+        <w:r>
+          <w:rPr>
+            <w:rStyle w:val="Hyperlink"/>
+          </w:rPr>
+          <w:t>https://www.kaspersky.com/resource-center/definitions/what-is-a-vpn</w:t>
+        </w:r>
+      </w:hyperlink>
+      <w:r>
+        <w:t xml:space="preserve">. </w:t>
+      </w:r>
+    </w:p>
+    <w:p>
+      <w:r>
+        <w:t xml:space="preserve">[3] Cloudflare, “VPN security: How VPNs help secure data and control access.” </w:t>
+      </w:r>
+      <w:r>
+        <w:rPr>
+          <w:i/>
+          <w:iCs/>
+        </w:rPr>
+        <w:t>Cloudflare.com</w:t>
+      </w:r>
+      <w:r>
+        <w:t xml:space="preserve">, 2024. </w:t>
+      </w:r>
+      <w:hyperlink r:id="rId27" w:history="1">
+        <w:r>
+          <w:rPr>
+            <w:rStyle w:val="Hyperlink"/>
+          </w:rPr>
+          <w:t>https://www.cloudflare.com/learning/access-management/vpn-security/</w:t>
+        </w:r>
+      </w:hyperlink>
+      <w:r>
+        <w:t xml:space="preserve">. </w:t>
+      </w:r>
+    </w:p>
+    <w:p>
+      <w:r>
+        <w:t xml:space="preserve">[4] R. Mendenhall, “Steps for Selecting and Setting up a Small Business </w:t>
+      </w:r>
+      <w:proofErr w:type="spellStart"/>
+      <w:r>
+        <w:t>Vpn</w:t>
+      </w:r>
+      <w:proofErr w:type="spellEnd"/>
+      <w:r>
+        <w:t xml:space="preserve">,” </w:t>
+      </w:r>
+      <w:r>
+        <w:rPr>
+          <w:i/>
+          <w:iCs/>
+        </w:rPr>
+        <w:t>Yarro.org</w:t>
+      </w:r>
+      <w:r>
+        <w:t xml:space="preserve">, Oct. 05, 2022. </w:t>
+      </w:r>
+      <w:hyperlink r:id="rId28" w:history="1">
+        <w:r>
+          <w:rPr>
+            <w:rStyle w:val="Hyperlink"/>
+          </w:rPr>
+          <w:t>https://yarro.org/steps-for-selecting-and-setting-up-a-small-business-vpn/</w:t>
+        </w:r>
+      </w:hyperlink>
+      <w:r>
+        <w:t xml:space="preserve">. </w:t>
+      </w:r>
+    </w:p>
     <w:sectPr>
+      <w:type w:val="continuous"/>
       <w:pgSz w:w="11906" w:h="16838"/>
       <w:pgMar w:top="1440" w:right="1440" w:bottom="1440" w:left="1440" w:header="708" w:footer="708" w:gutter="0"/>
-      <w:cols w:space="708"/>
+      <w:cols w:num="2" w:space="708"/>
       <w:docGrid w:linePitch="360"/>
     </w:sectPr>
   </w:body>
 </w:document>
+</file>
+
+<file path=word/numbering.xml><?xml version="1.0" encoding="utf-8"?>
+<w:numbering xmlns:wpc="http://schemas.microsoft.com/office/word/2010/wordprocessingCanvas" xmlns:cx="http://schemas.microsoft.com/office/drawing/2014/chartex" xmlns:cx1="http://schemas.microsoft.com/office/drawing/2015/9/8/chartex" xmlns:cx2="http://schemas.microsoft.com/office/drawing/2015/10/21/chartex" xmlns:cx3="http://schemas.microsoft.com/office/drawing/2016/5/9/chartex" xmlns:cx4="http://schemas.microsoft.com/office/drawing/2016/5/10/chartex" xmlns:cx5="http://schemas.microsoft.com/office/drawing/2016/5/11/chartex" xmlns:cx6="http://schemas.microsoft.com/office/drawing/2016/5/12/chartex" xmlns:cx7="http://schemas.microsoft.com/office/drawing/2016/5/13/chartex" xmlns:cx8="http://schemas.microsoft.com/office/drawing/2016/5/14/chartex" xmlns:mc="http://schemas.openxmlformats.org/markup-compatibility/2006" xmlns:aink="http://schemas.microsoft.com/office/drawing/2016/ink" xmlns:am3d="http://schemas.microsoft.com/office/drawing/2017/model3d" xmlns:o="urn:schemas-microsoft-com:office:office" xmlns:oel="http://schemas.microsoft.com/office/2019/extlst" xmlns:r="http://schemas.openxmlformats.org/officeDocument/2006/relationships" xmlns:m="http://schemas.openxmlformats.org/officeDocument/2006/math" xmlns:v="urn:schemas-microsoft-com:vml" xmlns:wp14="http://schemas.microsoft.com/office/word/2010/wordprocessingDrawing" xmlns:wp="http://schemas.openxmlformats.org/drawingml/2006/wordprocessingDrawing" xmlns:w10="urn:schemas-microsoft-com:office:word" xmlns:w="http://schemas.openxmlformats.org/wordprocessingml/2006/main" xmlns:w14="http://schemas.microsoft.com/office/word/2010/wordml" xmlns:w15="http://schemas.microsoft.com/office/word/2012/wordml" xmlns:w16cex="http://schemas.microsoft.com/office/word/2018/wordml/cex" xmlns:w16cid="http://schemas.microsoft.com/office/word/2016/wordml/cid" xmlns:w16="http://schemas.microsoft.com/office/word/2018/wordml" xmlns:w16du="http://schemas.microsoft.com/office/word/2023/wordml/word16du" xmlns:w16sdtdh="http://schemas.microsoft.com/office/word/2020/wordml/sdtdatahash" xmlns:w16sdtfl="http://schemas.microsoft.com/office/word/2024/wordml/sdtformatlock" xmlns:w16se="http://schemas.microsoft.com/office/word/2015/wordml/symex" xmlns:wpg="http://schemas.microsoft.com/office/word/2010/wordprocessingGroup" xmlns:wpi="http://schemas.microsoft.com/office/word/2010/wordprocessingInk" xmlns:wne="http://schemas.microsoft.com/office/word/2006/wordml" xmlns:wps="http://schemas.microsoft.com/office/word/2010/wordprocessingShape" mc:Ignorable="w14 w15 w16se w16cid w16 w16cex w16sdtdh w16sdtfl w16du wp14">
+  <w:abstractNum w:abstractNumId="0" w15:restartNumberingAfterBreak="0">
+    <w:nsid w:val="2D2B07E8"/>
+    <w:multiLevelType w:val="hybridMultilevel"/>
+    <w:tmpl w:val="6AE2E7B6"/>
+    <w:lvl w:ilvl="0" w:tplc="0C09000F">
+      <w:start w:val="1"/>
+      <w:numFmt w:val="decimal"/>
+      <w:lvlText w:val="%1."/>
+      <w:lvlJc w:val="left"/>
+      <w:pPr>
+        <w:ind w:left="720" w:hanging="360"/>
+      </w:pPr>
+      <w:rPr>
+        <w:rFonts w:hint="default"/>
+      </w:rPr>
+    </w:lvl>
+    <w:lvl w:ilvl="1" w:tplc="0C090019" w:tentative="1">
+      <w:start w:val="1"/>
+      <w:numFmt w:val="lowerLetter"/>
+      <w:lvlText w:val="%2."/>
+      <w:lvlJc w:val="left"/>
+      <w:pPr>
+        <w:ind w:left="1440" w:hanging="360"/>
+      </w:pPr>
+    </w:lvl>
+    <w:lvl w:ilvl="2" w:tplc="0C09001B" w:tentative="1">
+      <w:start w:val="1"/>
+      <w:numFmt w:val="lowerRoman"/>
+      <w:lvlText w:val="%3."/>
+      <w:lvlJc w:val="right"/>
+      <w:pPr>
+        <w:ind w:left="2160" w:hanging="180"/>
+      </w:pPr>
+    </w:lvl>
+    <w:lvl w:ilvl="3" w:tplc="0C09000F" w:tentative="1">
+      <w:start w:val="1"/>
+      <w:numFmt w:val="decimal"/>
+      <w:lvlText w:val="%4."/>
+      <w:lvlJc w:val="left"/>
+      <w:pPr>
+        <w:ind w:left="2880" w:hanging="360"/>
+      </w:pPr>
+    </w:lvl>
+    <w:lvl w:ilvl="4" w:tplc="0C090019" w:tentative="1">
+      <w:start w:val="1"/>
+      <w:numFmt w:val="lowerLetter"/>
+      <w:lvlText w:val="%5."/>
+      <w:lvlJc w:val="left"/>
+      <w:pPr>
+        <w:ind w:left="3600" w:hanging="360"/>
+      </w:pPr>
+    </w:lvl>
+    <w:lvl w:ilvl="5" w:tplc="0C09001B" w:tentative="1">
+      <w:start w:val="1"/>
+      <w:numFmt w:val="lowerRoman"/>
+      <w:lvlText w:val="%6."/>
+      <w:lvlJc w:val="right"/>
+      <w:pPr>
+        <w:ind w:left="4320" w:hanging="180"/>
+      </w:pPr>
+    </w:lvl>
+    <w:lvl w:ilvl="6" w:tplc="0C09000F" w:tentative="1">
+      <w:start w:val="1"/>
+      <w:numFmt w:val="decimal"/>
+      <w:lvlText w:val="%7."/>
+      <w:lvlJc w:val="left"/>
+      <w:pPr>
+        <w:ind w:left="5040" w:hanging="360"/>
+      </w:pPr>
+    </w:lvl>
+    <w:lvl w:ilvl="7" w:tplc="0C090019" w:tentative="1">
+      <w:start w:val="1"/>
+      <w:numFmt w:val="lowerLetter"/>
+      <w:lvlText w:val="%8."/>
+      <w:lvlJc w:val="left"/>
+      <w:pPr>
+        <w:ind w:left="5760" w:hanging="360"/>
+      </w:pPr>
+    </w:lvl>
+    <w:lvl w:ilvl="8" w:tplc="0C09001B" w:tentative="1">
+      <w:start w:val="1"/>
+      <w:numFmt w:val="lowerRoman"/>
+      <w:lvlText w:val="%9."/>
+      <w:lvlJc w:val="right"/>
+      <w:pPr>
+        <w:ind w:left="6480" w:hanging="180"/>
+      </w:pPr>
+    </w:lvl>
+  </w:abstractNum>
+  <w:abstractNum w:abstractNumId="1" w15:restartNumberingAfterBreak="0">
+    <w:nsid w:val="30D514E1"/>
+    <w:multiLevelType w:val="hybridMultilevel"/>
+    <w:tmpl w:val="A6662972"/>
+    <w:lvl w:ilvl="0" w:tplc="5AC49C0C">
+      <w:start w:val="1"/>
+      <w:numFmt w:val="decimal"/>
+      <w:lvlText w:val="%1."/>
+      <w:lvlJc w:val="left"/>
+      <w:pPr>
+        <w:ind w:left="720" w:hanging="360"/>
+      </w:pPr>
+      <w:rPr>
+        <w:rFonts w:hint="default"/>
+        <w:color w:val="auto"/>
+      </w:rPr>
+    </w:lvl>
+    <w:lvl w:ilvl="1" w:tplc="0C090019" w:tentative="1">
+      <w:start w:val="1"/>
+      <w:numFmt w:val="lowerLetter"/>
+      <w:lvlText w:val="%2."/>
+      <w:lvlJc w:val="left"/>
+      <w:pPr>
+        <w:ind w:left="1440" w:hanging="360"/>
+      </w:pPr>
+    </w:lvl>
+    <w:lvl w:ilvl="2" w:tplc="0C09001B" w:tentative="1">
+      <w:start w:val="1"/>
+      <w:numFmt w:val="lowerRoman"/>
+      <w:lvlText w:val="%3."/>
+      <w:lvlJc w:val="right"/>
+      <w:pPr>
+        <w:ind w:left="2160" w:hanging="180"/>
+      </w:pPr>
+    </w:lvl>
+    <w:lvl w:ilvl="3" w:tplc="0C09000F" w:tentative="1">
+      <w:start w:val="1"/>
+      <w:numFmt w:val="decimal"/>
+      <w:lvlText w:val="%4."/>
+      <w:lvlJc w:val="left"/>
+      <w:pPr>
+        <w:ind w:left="2880" w:hanging="360"/>
+      </w:pPr>
+    </w:lvl>
+    <w:lvl w:ilvl="4" w:tplc="0C090019" w:tentative="1">
+      <w:start w:val="1"/>
+      <w:numFmt w:val="lowerLetter"/>
+      <w:lvlText w:val="%5."/>
+      <w:lvlJc w:val="left"/>
+      <w:pPr>
+        <w:ind w:left="3600" w:hanging="360"/>
+      </w:pPr>
+    </w:lvl>
+    <w:lvl w:ilvl="5" w:tplc="0C09001B" w:tentative="1">
+      <w:start w:val="1"/>
+      <w:numFmt w:val="lowerRoman"/>
+      <w:lvlText w:val="%6."/>
+      <w:lvlJc w:val="right"/>
+      <w:pPr>
+        <w:ind w:left="4320" w:hanging="180"/>
+      </w:pPr>
+    </w:lvl>
+    <w:lvl w:ilvl="6" w:tplc="0C09000F" w:tentative="1">
+      <w:start w:val="1"/>
+      <w:numFmt w:val="decimal"/>
+      <w:lvlText w:val="%7."/>
+      <w:lvlJc w:val="left"/>
+      <w:pPr>
+        <w:ind w:left="5040" w:hanging="360"/>
+      </w:pPr>
+    </w:lvl>
+    <w:lvl w:ilvl="7" w:tplc="0C090019" w:tentative="1">
+      <w:start w:val="1"/>
+      <w:numFmt w:val="lowerLetter"/>
+      <w:lvlText w:val="%8."/>
+      <w:lvlJc w:val="left"/>
+      <w:pPr>
+        <w:ind w:left="5760" w:hanging="360"/>
+      </w:pPr>
+    </w:lvl>
+    <w:lvl w:ilvl="8" w:tplc="0C09001B" w:tentative="1">
+      <w:start w:val="1"/>
+      <w:numFmt w:val="lowerRoman"/>
+      <w:lvlText w:val="%9."/>
+      <w:lvlJc w:val="right"/>
+      <w:pPr>
+        <w:ind w:left="6480" w:hanging="180"/>
+      </w:pPr>
+    </w:lvl>
+  </w:abstractNum>
+  <w:abstractNum w:abstractNumId="2" w15:restartNumberingAfterBreak="0">
+    <w:nsid w:val="50D82D1E"/>
+    <w:multiLevelType w:val="hybridMultilevel"/>
+    <w:tmpl w:val="7CA067AC"/>
+    <w:lvl w:ilvl="0" w:tplc="0C09000F">
+      <w:start w:val="1"/>
+      <w:numFmt w:val="decimal"/>
+      <w:lvlText w:val="%1."/>
+      <w:lvlJc w:val="left"/>
+      <w:pPr>
+        <w:ind w:left="720" w:hanging="360"/>
+      </w:pPr>
+      <w:rPr>
+        <w:rFonts w:hint="default"/>
+      </w:rPr>
+    </w:lvl>
+    <w:lvl w:ilvl="1" w:tplc="0C090019" w:tentative="1">
+      <w:start w:val="1"/>
+      <w:numFmt w:val="lowerLetter"/>
+      <w:lvlText w:val="%2."/>
+      <w:lvlJc w:val="left"/>
+      <w:pPr>
+        <w:ind w:left="1440" w:hanging="360"/>
+      </w:pPr>
+    </w:lvl>
+    <w:lvl w:ilvl="2" w:tplc="0C09001B" w:tentative="1">
+      <w:start w:val="1"/>
+      <w:numFmt w:val="lowerRoman"/>
+      <w:lvlText w:val="%3."/>
+      <w:lvlJc w:val="right"/>
+      <w:pPr>
+        <w:ind w:left="2160" w:hanging="180"/>
+      </w:pPr>
+    </w:lvl>
+    <w:lvl w:ilvl="3" w:tplc="0C09000F" w:tentative="1">
+      <w:start w:val="1"/>
+      <w:numFmt w:val="decimal"/>
+      <w:lvlText w:val="%4."/>
+      <w:lvlJc w:val="left"/>
+      <w:pPr>
+        <w:ind w:left="2880" w:hanging="360"/>
+      </w:pPr>
+    </w:lvl>
+    <w:lvl w:ilvl="4" w:tplc="0C090019" w:tentative="1">
+      <w:start w:val="1"/>
+      <w:numFmt w:val="lowerLetter"/>
+      <w:lvlText w:val="%5."/>
+      <w:lvlJc w:val="left"/>
+      <w:pPr>
+        <w:ind w:left="3600" w:hanging="360"/>
+      </w:pPr>
+    </w:lvl>
+    <w:lvl w:ilvl="5" w:tplc="0C09001B" w:tentative="1">
+      <w:start w:val="1"/>
+      <w:numFmt w:val="lowerRoman"/>
+      <w:lvlText w:val="%6."/>
+      <w:lvlJc w:val="right"/>
+      <w:pPr>
+        <w:ind w:left="4320" w:hanging="180"/>
+      </w:pPr>
+    </w:lvl>
+    <w:lvl w:ilvl="6" w:tplc="0C09000F" w:tentative="1">
+      <w:start w:val="1"/>
+      <w:numFmt w:val="decimal"/>
+      <w:lvlText w:val="%7."/>
+      <w:lvlJc w:val="left"/>
+      <w:pPr>
+        <w:ind w:left="5040" w:hanging="360"/>
+      </w:pPr>
+    </w:lvl>
+    <w:lvl w:ilvl="7" w:tplc="0C090019" w:tentative="1">
+      <w:start w:val="1"/>
+      <w:numFmt w:val="lowerLetter"/>
+      <w:lvlText w:val="%8."/>
+      <w:lvlJc w:val="left"/>
+      <w:pPr>
+        <w:ind w:left="5760" w:hanging="360"/>
+      </w:pPr>
+    </w:lvl>
+    <w:lvl w:ilvl="8" w:tplc="0C09001B" w:tentative="1">
+      <w:start w:val="1"/>
+      <w:numFmt w:val="lowerRoman"/>
+      <w:lvlText w:val="%9."/>
+      <w:lvlJc w:val="right"/>
+      <w:pPr>
+        <w:ind w:left="6480" w:hanging="180"/>
+      </w:pPr>
+    </w:lvl>
+  </w:abstractNum>
+  <w:abstractNum w:abstractNumId="3" w15:restartNumberingAfterBreak="0">
+    <w:nsid w:val="5A5C3AAB"/>
+    <w:multiLevelType w:val="hybridMultilevel"/>
+    <w:tmpl w:val="00368406"/>
+    <w:lvl w:ilvl="0" w:tplc="0C09000F">
+      <w:start w:val="1"/>
+      <w:numFmt w:val="decimal"/>
+      <w:lvlText w:val="%1."/>
+      <w:lvlJc w:val="left"/>
+      <w:pPr>
+        <w:ind w:left="720" w:hanging="360"/>
+      </w:pPr>
+      <w:rPr>
+        <w:rFonts w:hint="default"/>
+      </w:rPr>
+    </w:lvl>
+    <w:lvl w:ilvl="1" w:tplc="0C090019" w:tentative="1">
+      <w:start w:val="1"/>
+      <w:numFmt w:val="lowerLetter"/>
+      <w:lvlText w:val="%2."/>
+      <w:lvlJc w:val="left"/>
+      <w:pPr>
+        <w:ind w:left="1440" w:hanging="360"/>
+      </w:pPr>
+    </w:lvl>
+    <w:lvl w:ilvl="2" w:tplc="0C09001B" w:tentative="1">
+      <w:start w:val="1"/>
+      <w:numFmt w:val="lowerRoman"/>
+      <w:lvlText w:val="%3."/>
+      <w:lvlJc w:val="right"/>
+      <w:pPr>
+        <w:ind w:left="2160" w:hanging="180"/>
+      </w:pPr>
+    </w:lvl>
+    <w:lvl w:ilvl="3" w:tplc="0C09000F" w:tentative="1">
+      <w:start w:val="1"/>
+      <w:numFmt w:val="decimal"/>
+      <w:lvlText w:val="%4."/>
+      <w:lvlJc w:val="left"/>
+      <w:pPr>
+        <w:ind w:left="2880" w:hanging="360"/>
+      </w:pPr>
+    </w:lvl>
+    <w:lvl w:ilvl="4" w:tplc="0C090019" w:tentative="1">
+      <w:start w:val="1"/>
+      <w:numFmt w:val="lowerLetter"/>
+      <w:lvlText w:val="%5."/>
+      <w:lvlJc w:val="left"/>
+      <w:pPr>
+        <w:ind w:left="3600" w:hanging="360"/>
+      </w:pPr>
+    </w:lvl>
+    <w:lvl w:ilvl="5" w:tplc="0C09001B" w:tentative="1">
+      <w:start w:val="1"/>
+      <w:numFmt w:val="lowerRoman"/>
+      <w:lvlText w:val="%6."/>
+      <w:lvlJc w:val="right"/>
+      <w:pPr>
+        <w:ind w:left="4320" w:hanging="180"/>
+      </w:pPr>
+    </w:lvl>
+    <w:lvl w:ilvl="6" w:tplc="0C09000F" w:tentative="1">
+      <w:start w:val="1"/>
+      <w:numFmt w:val="decimal"/>
+      <w:lvlText w:val="%7."/>
+      <w:lvlJc w:val="left"/>
+      <w:pPr>
+        <w:ind w:left="5040" w:hanging="360"/>
+      </w:pPr>
+    </w:lvl>
+    <w:lvl w:ilvl="7" w:tplc="0C090019" w:tentative="1">
+      <w:start w:val="1"/>
+      <w:numFmt w:val="lowerLetter"/>
+      <w:lvlText w:val="%8."/>
+      <w:lvlJc w:val="left"/>
+      <w:pPr>
+        <w:ind w:left="5760" w:hanging="360"/>
+      </w:pPr>
+    </w:lvl>
+    <w:lvl w:ilvl="8" w:tplc="0C09001B" w:tentative="1">
+      <w:start w:val="1"/>
+      <w:numFmt w:val="lowerRoman"/>
+      <w:lvlText w:val="%9."/>
+      <w:lvlJc w:val="right"/>
+      <w:pPr>
+        <w:ind w:left="6480" w:hanging="180"/>
+      </w:pPr>
+    </w:lvl>
+  </w:abstractNum>
+  <w:abstractNum w:abstractNumId="4" w15:restartNumberingAfterBreak="0">
+    <w:nsid w:val="5AC73AB5"/>
+    <w:multiLevelType w:val="hybridMultilevel"/>
+    <w:tmpl w:val="F72878A8"/>
+    <w:lvl w:ilvl="0" w:tplc="0C090001">
+      <w:start w:val="1"/>
+      <w:numFmt w:val="bullet"/>
+      <w:lvlText w:val=""/>
+      <w:lvlJc w:val="left"/>
+      <w:pPr>
+        <w:ind w:left="720" w:hanging="360"/>
+      </w:pPr>
+      <w:rPr>
+        <w:rFonts w:ascii="Symbol" w:hAnsi="Symbol" w:hint="default"/>
+      </w:rPr>
+    </w:lvl>
+    <w:lvl w:ilvl="1" w:tplc="0C090003" w:tentative="1">
+      <w:start w:val="1"/>
+      <w:numFmt w:val="bullet"/>
+      <w:lvlText w:val="o"/>
+      <w:lvlJc w:val="left"/>
+      <w:pPr>
+        <w:ind w:left="1440" w:hanging="360"/>
+      </w:pPr>
+      <w:rPr>
+        <w:rFonts w:ascii="Courier New" w:hAnsi="Courier New" w:cs="Courier New" w:hint="default"/>
+      </w:rPr>
+    </w:lvl>
+    <w:lvl w:ilvl="2" w:tplc="0C090005" w:tentative="1">
+      <w:start w:val="1"/>
+      <w:numFmt w:val="bullet"/>
+      <w:lvlText w:val=""/>
+      <w:lvlJc w:val="left"/>
+      <w:pPr>
+        <w:ind w:left="2160" w:hanging="360"/>
+      </w:pPr>
+      <w:rPr>
+        <w:rFonts w:ascii="Wingdings" w:hAnsi="Wingdings" w:hint="default"/>
+      </w:rPr>
+    </w:lvl>
+    <w:lvl w:ilvl="3" w:tplc="0C090001" w:tentative="1">
+      <w:start w:val="1"/>
+      <w:numFmt w:val="bullet"/>
+      <w:lvlText w:val=""/>
+      <w:lvlJc w:val="left"/>
+      <w:pPr>
+        <w:ind w:left="2880" w:hanging="360"/>
+      </w:pPr>
+      <w:rPr>
+        <w:rFonts w:ascii="Symbol" w:hAnsi="Symbol" w:hint="default"/>
+      </w:rPr>
+    </w:lvl>
+    <w:lvl w:ilvl="4" w:tplc="0C090003" w:tentative="1">
+      <w:start w:val="1"/>
+      <w:numFmt w:val="bullet"/>
+      <w:lvlText w:val="o"/>
+      <w:lvlJc w:val="left"/>
+      <w:pPr>
+        <w:ind w:left="3600" w:hanging="360"/>
+      </w:pPr>
+      <w:rPr>
+        <w:rFonts w:ascii="Courier New" w:hAnsi="Courier New" w:cs="Courier New" w:hint="default"/>
+      </w:rPr>
+    </w:lvl>
+    <w:lvl w:ilvl="5" w:tplc="0C090005" w:tentative="1">
+      <w:start w:val="1"/>
+      <w:numFmt w:val="bullet"/>
+      <w:lvlText w:val=""/>
+      <w:lvlJc w:val="left"/>
+      <w:pPr>
+        <w:ind w:left="4320" w:hanging="360"/>
+      </w:pPr>
+      <w:rPr>
+        <w:rFonts w:ascii="Wingdings" w:hAnsi="Wingdings" w:hint="default"/>
+      </w:rPr>
+    </w:lvl>
+    <w:lvl w:ilvl="6" w:tplc="0C090001" w:tentative="1">
+      <w:start w:val="1"/>
+      <w:numFmt w:val="bullet"/>
+      <w:lvlText w:val=""/>
+      <w:lvlJc w:val="left"/>
+      <w:pPr>
+        <w:ind w:left="5040" w:hanging="360"/>
+      </w:pPr>
+      <w:rPr>
+        <w:rFonts w:ascii="Symbol" w:hAnsi="Symbol" w:hint="default"/>
+      </w:rPr>
+    </w:lvl>
+    <w:lvl w:ilvl="7" w:tplc="0C090003" w:tentative="1">
+      <w:start w:val="1"/>
+      <w:numFmt w:val="bullet"/>
+      <w:lvlText w:val="o"/>
+      <w:lvlJc w:val="left"/>
+      <w:pPr>
+        <w:ind w:left="5760" w:hanging="360"/>
+      </w:pPr>
+      <w:rPr>
+        <w:rFonts w:ascii="Courier New" w:hAnsi="Courier New" w:cs="Courier New" w:hint="default"/>
+      </w:rPr>
+    </w:lvl>
+    <w:lvl w:ilvl="8" w:tplc="0C090005" w:tentative="1">
+      <w:start w:val="1"/>
+      <w:numFmt w:val="bullet"/>
+      <w:lvlText w:val=""/>
+      <w:lvlJc w:val="left"/>
+      <w:pPr>
+        <w:ind w:left="6480" w:hanging="360"/>
+      </w:pPr>
+      <w:rPr>
+        <w:rFonts w:ascii="Wingdings" w:hAnsi="Wingdings" w:hint="default"/>
+      </w:rPr>
+    </w:lvl>
+  </w:abstractNum>
+  <w:abstractNum w:abstractNumId="5" w15:restartNumberingAfterBreak="0">
+    <w:nsid w:val="63602644"/>
+    <w:multiLevelType w:val="hybridMultilevel"/>
+    <w:tmpl w:val="FDC0633C"/>
+    <w:lvl w:ilvl="0" w:tplc="0C090017">
+      <w:start w:val="1"/>
+      <w:numFmt w:val="lowerLetter"/>
+      <w:lvlText w:val="%1)"/>
+      <w:lvlJc w:val="left"/>
+      <w:pPr>
+        <w:ind w:left="720" w:hanging="360"/>
+      </w:pPr>
+      <w:rPr>
+        <w:rFonts w:hint="default"/>
+      </w:rPr>
+    </w:lvl>
+    <w:lvl w:ilvl="1" w:tplc="0C090019" w:tentative="1">
+      <w:start w:val="1"/>
+      <w:numFmt w:val="lowerLetter"/>
+      <w:lvlText w:val="%2."/>
+      <w:lvlJc w:val="left"/>
+      <w:pPr>
+        <w:ind w:left="1440" w:hanging="360"/>
+      </w:pPr>
+    </w:lvl>
+    <w:lvl w:ilvl="2" w:tplc="0C09001B" w:tentative="1">
+      <w:start w:val="1"/>
+      <w:numFmt w:val="lowerRoman"/>
+      <w:lvlText w:val="%3."/>
+      <w:lvlJc w:val="right"/>
+      <w:pPr>
+        <w:ind w:left="2160" w:hanging="180"/>
+      </w:pPr>
+    </w:lvl>
+    <w:lvl w:ilvl="3" w:tplc="0C09000F" w:tentative="1">
+      <w:start w:val="1"/>
+      <w:numFmt w:val="decimal"/>
+      <w:lvlText w:val="%4."/>
+      <w:lvlJc w:val="left"/>
+      <w:pPr>
+        <w:ind w:left="2880" w:hanging="360"/>
+      </w:pPr>
+    </w:lvl>
+    <w:lvl w:ilvl="4" w:tplc="0C090019" w:tentative="1">
+      <w:start w:val="1"/>
+      <w:numFmt w:val="lowerLetter"/>
+      <w:lvlText w:val="%5."/>
+      <w:lvlJc w:val="left"/>
+      <w:pPr>
+        <w:ind w:left="3600" w:hanging="360"/>
+      </w:pPr>
+    </w:lvl>
+    <w:lvl w:ilvl="5" w:tplc="0C09001B" w:tentative="1">
+      <w:start w:val="1"/>
+      <w:numFmt w:val="lowerRoman"/>
+      <w:lvlText w:val="%6."/>
+      <w:lvlJc w:val="right"/>
+      <w:pPr>
+        <w:ind w:left="4320" w:hanging="180"/>
+      </w:pPr>
+    </w:lvl>
+    <w:lvl w:ilvl="6" w:tplc="0C09000F" w:tentative="1">
+      <w:start w:val="1"/>
+      <w:numFmt w:val="decimal"/>
+      <w:lvlText w:val="%7."/>
+      <w:lvlJc w:val="left"/>
+      <w:pPr>
+        <w:ind w:left="5040" w:hanging="360"/>
+      </w:pPr>
+    </w:lvl>
+    <w:lvl w:ilvl="7" w:tplc="0C090019" w:tentative="1">
+      <w:start w:val="1"/>
+      <w:numFmt w:val="lowerLetter"/>
+      <w:lvlText w:val="%8."/>
+      <w:lvlJc w:val="left"/>
+      <w:pPr>
+        <w:ind w:left="5760" w:hanging="360"/>
+      </w:pPr>
+    </w:lvl>
+    <w:lvl w:ilvl="8" w:tplc="0C09001B" w:tentative="1">
+      <w:start w:val="1"/>
+      <w:numFmt w:val="lowerRoman"/>
+      <w:lvlText w:val="%9."/>
+      <w:lvlJc w:val="right"/>
+      <w:pPr>
+        <w:ind w:left="6480" w:hanging="180"/>
+      </w:pPr>
+    </w:lvl>
+  </w:abstractNum>
+  <w:abstractNum w:abstractNumId="6" w15:restartNumberingAfterBreak="0">
+    <w:nsid w:val="71FF07CA"/>
+    <w:multiLevelType w:val="hybridMultilevel"/>
+    <w:tmpl w:val="741CF39C"/>
+    <w:lvl w:ilvl="0" w:tplc="0C09000F">
+      <w:start w:val="1"/>
+      <w:numFmt w:val="decimal"/>
+      <w:lvlText w:val="%1."/>
+      <w:lvlJc w:val="left"/>
+      <w:pPr>
+        <w:ind w:left="720" w:hanging="360"/>
+      </w:pPr>
+      <w:rPr>
+        <w:rFonts w:hint="default"/>
+      </w:rPr>
+    </w:lvl>
+    <w:lvl w:ilvl="1" w:tplc="0C090019" w:tentative="1">
+      <w:start w:val="1"/>
+      <w:numFmt w:val="lowerLetter"/>
+      <w:lvlText w:val="%2."/>
+      <w:lvlJc w:val="left"/>
+      <w:pPr>
+        <w:ind w:left="1440" w:hanging="360"/>
+      </w:pPr>
+    </w:lvl>
+    <w:lvl w:ilvl="2" w:tplc="0C09001B" w:tentative="1">
+      <w:start w:val="1"/>
+      <w:numFmt w:val="lowerRoman"/>
+      <w:lvlText w:val="%3."/>
+      <w:lvlJc w:val="right"/>
+      <w:pPr>
+        <w:ind w:left="2160" w:hanging="180"/>
+      </w:pPr>
+    </w:lvl>
+    <w:lvl w:ilvl="3" w:tplc="0C09000F" w:tentative="1">
+      <w:start w:val="1"/>
+      <w:numFmt w:val="decimal"/>
+      <w:lvlText w:val="%4."/>
+      <w:lvlJc w:val="left"/>
+      <w:pPr>
+        <w:ind w:left="2880" w:hanging="360"/>
+      </w:pPr>
+    </w:lvl>
+    <w:lvl w:ilvl="4" w:tplc="0C090019" w:tentative="1">
+      <w:start w:val="1"/>
+      <w:numFmt w:val="lowerLetter"/>
+      <w:lvlText w:val="%5."/>
+      <w:lvlJc w:val="left"/>
+      <w:pPr>
+        <w:ind w:left="3600" w:hanging="360"/>
+      </w:pPr>
+    </w:lvl>
+    <w:lvl w:ilvl="5" w:tplc="0C09001B" w:tentative="1">
+      <w:start w:val="1"/>
+      <w:numFmt w:val="lowerRoman"/>
+      <w:lvlText w:val="%6."/>
+      <w:lvlJc w:val="right"/>
+      <w:pPr>
+        <w:ind w:left="4320" w:hanging="180"/>
+      </w:pPr>
+    </w:lvl>
+    <w:lvl w:ilvl="6" w:tplc="0C09000F" w:tentative="1">
+      <w:start w:val="1"/>
+      <w:numFmt w:val="decimal"/>
+      <w:lvlText w:val="%7."/>
+      <w:lvlJc w:val="left"/>
+      <w:pPr>
+        <w:ind w:left="5040" w:hanging="360"/>
+      </w:pPr>
+    </w:lvl>
+    <w:lvl w:ilvl="7" w:tplc="0C090019" w:tentative="1">
+      <w:start w:val="1"/>
+      <w:numFmt w:val="lowerLetter"/>
+      <w:lvlText w:val="%8."/>
+      <w:lvlJc w:val="left"/>
+      <w:pPr>
+        <w:ind w:left="5760" w:hanging="360"/>
+      </w:pPr>
+    </w:lvl>
+    <w:lvl w:ilvl="8" w:tplc="0C09001B" w:tentative="1">
+      <w:start w:val="1"/>
+      <w:numFmt w:val="lowerRoman"/>
+      <w:lvlText w:val="%9."/>
+      <w:lvlJc w:val="right"/>
+      <w:pPr>
+        <w:ind w:left="6480" w:hanging="180"/>
+      </w:pPr>
+    </w:lvl>
+  </w:abstractNum>
+  <w:abstractNum w:abstractNumId="7" w15:restartNumberingAfterBreak="0">
+    <w:nsid w:val="7B73475D"/>
+    <w:multiLevelType w:val="hybridMultilevel"/>
+    <w:tmpl w:val="4DE81D88"/>
+    <w:lvl w:ilvl="0" w:tplc="0C09000F">
+      <w:start w:val="1"/>
+      <w:numFmt w:val="decimal"/>
+      <w:lvlText w:val="%1."/>
+      <w:lvlJc w:val="left"/>
+      <w:pPr>
+        <w:ind w:left="720" w:hanging="360"/>
+      </w:pPr>
+      <w:rPr>
+        <w:rFonts w:hint="default"/>
+      </w:rPr>
+    </w:lvl>
+    <w:lvl w:ilvl="1" w:tplc="0C090019" w:tentative="1">
+      <w:start w:val="1"/>
+      <w:numFmt w:val="lowerLetter"/>
+      <w:lvlText w:val="%2."/>
+      <w:lvlJc w:val="left"/>
+      <w:pPr>
+        <w:ind w:left="1440" w:hanging="360"/>
+      </w:pPr>
+    </w:lvl>
+    <w:lvl w:ilvl="2" w:tplc="0C09001B" w:tentative="1">
+      <w:start w:val="1"/>
+      <w:numFmt w:val="lowerRoman"/>
+      <w:lvlText w:val="%3."/>
+      <w:lvlJc w:val="right"/>
+      <w:pPr>
+        <w:ind w:left="2160" w:hanging="180"/>
+      </w:pPr>
+    </w:lvl>
+    <w:lvl w:ilvl="3" w:tplc="0C09000F" w:tentative="1">
+      <w:start w:val="1"/>
+      <w:numFmt w:val="decimal"/>
+      <w:lvlText w:val="%4."/>
+      <w:lvlJc w:val="left"/>
+      <w:pPr>
+        <w:ind w:left="2880" w:hanging="360"/>
+      </w:pPr>
+    </w:lvl>
+    <w:lvl w:ilvl="4" w:tplc="0C090019" w:tentative="1">
+      <w:start w:val="1"/>
+      <w:numFmt w:val="lowerLetter"/>
+      <w:lvlText w:val="%5."/>
+      <w:lvlJc w:val="left"/>
+      <w:pPr>
+        <w:ind w:left="3600" w:hanging="360"/>
+      </w:pPr>
+    </w:lvl>
+    <w:lvl w:ilvl="5" w:tplc="0C09001B" w:tentative="1">
+      <w:start w:val="1"/>
+      <w:numFmt w:val="lowerRoman"/>
+      <w:lvlText w:val="%6."/>
+      <w:lvlJc w:val="right"/>
+      <w:pPr>
+        <w:ind w:left="4320" w:hanging="180"/>
+      </w:pPr>
+    </w:lvl>
+    <w:lvl w:ilvl="6" w:tplc="0C09000F" w:tentative="1">
+      <w:start w:val="1"/>
+      <w:numFmt w:val="decimal"/>
+      <w:lvlText w:val="%7."/>
+      <w:lvlJc w:val="left"/>
+      <w:pPr>
+        <w:ind w:left="5040" w:hanging="360"/>
+      </w:pPr>
+    </w:lvl>
+    <w:lvl w:ilvl="7" w:tplc="0C090019" w:tentative="1">
+      <w:start w:val="1"/>
+      <w:numFmt w:val="lowerLetter"/>
+      <w:lvlText w:val="%8."/>
+      <w:lvlJc w:val="left"/>
+      <w:pPr>
+        <w:ind w:left="5760" w:hanging="360"/>
+      </w:pPr>
+    </w:lvl>
+    <w:lvl w:ilvl="8" w:tplc="0C09001B" w:tentative="1">
+      <w:start w:val="1"/>
+      <w:numFmt w:val="lowerRoman"/>
+      <w:lvlText w:val="%9."/>
+      <w:lvlJc w:val="right"/>
+      <w:pPr>
+        <w:ind w:left="6480" w:hanging="180"/>
+      </w:pPr>
+    </w:lvl>
+  </w:abstractNum>
+  <w:num w:numId="1" w16cid:durableId="332683099">
+    <w:abstractNumId w:val="3"/>
+  </w:num>
+  <w:num w:numId="2" w16cid:durableId="1777483460">
+    <w:abstractNumId w:val="1"/>
+  </w:num>
+  <w:num w:numId="3" w16cid:durableId="1605383378">
+    <w:abstractNumId w:val="7"/>
+  </w:num>
+  <w:num w:numId="4" w16cid:durableId="13505544">
+    <w:abstractNumId w:val="6"/>
+  </w:num>
+  <w:num w:numId="5" w16cid:durableId="611787455">
+    <w:abstractNumId w:val="2"/>
+  </w:num>
+  <w:num w:numId="6" w16cid:durableId="723792513">
+    <w:abstractNumId w:val="0"/>
+  </w:num>
+  <w:num w:numId="7" w16cid:durableId="1855260768">
+    <w:abstractNumId w:val="5"/>
+  </w:num>
+  <w:num w:numId="8" w16cid:durableId="1548104565">
+    <w:abstractNumId w:val="4"/>
+  </w:num>
+</w:numbering>
 </file>
 
 <file path=word/styles.xml><?xml version="1.0" encoding="utf-8"?>
@@ -441,7 +4038,6 @@
     <w:next w:val="Normal"/>
     <w:link w:val="Heading2Char"/>
     <w:uiPriority w:val="9"/>
-    <w:semiHidden/>
     <w:unhideWhenUsed/>
     <w:qFormat/>
     <w:rsid w:val="00D52F51"/>
@@ -464,7 +4060,6 @@
     <w:next w:val="Normal"/>
     <w:link w:val="Heading3Char"/>
     <w:uiPriority w:val="9"/>
-    <w:semiHidden/>
     <w:unhideWhenUsed/>
     <w:qFormat/>
     <w:rsid w:val="00D52F51"/>
@@ -616,7 +4211,6 @@
   <w:style w:type="character" w:default="1" w:styleId="DefaultParagraphFont">
     <w:name w:val="Default Paragraph Font"/>
     <w:uiPriority w:val="1"/>
-    <w:semiHidden/>
     <w:unhideWhenUsed/>
   </w:style>
   <w:style w:type="table" w:default="1" w:styleId="TableNormal">
@@ -658,7 +4252,6 @@
     <w:basedOn w:val="DefaultParagraphFont"/>
     <w:link w:val="Heading2"/>
     <w:uiPriority w:val="9"/>
-    <w:semiHidden/>
     <w:rsid w:val="00D52F51"/>
     <w:rPr>
       <w:rFonts w:asciiTheme="majorHAnsi" w:eastAsiaTheme="majorEastAsia" w:hAnsiTheme="majorHAnsi" w:cstheme="majorBidi"/>
@@ -672,7 +4265,6 @@
     <w:basedOn w:val="DefaultParagraphFont"/>
     <w:link w:val="Heading3"/>
     <w:uiPriority w:val="9"/>
-    <w:semiHidden/>
     <w:rsid w:val="00D52F51"/>
     <w:rPr>
       <w:rFonts w:eastAsiaTheme="majorEastAsia" w:cstheme="majorBidi"/>
@@ -928,6 +4520,67 @@
       <w:smallCaps/>
       <w:color w:val="0F4761" w:themeColor="accent1" w:themeShade="BF"/>
       <w:spacing w:val="5"/>
+    </w:rPr>
+  </w:style>
+  <w:style w:type="paragraph" w:styleId="Caption">
+    <w:name w:val="caption"/>
+    <w:basedOn w:val="Normal"/>
+    <w:next w:val="Normal"/>
+    <w:uiPriority w:val="35"/>
+    <w:unhideWhenUsed/>
+    <w:qFormat/>
+    <w:rsid w:val="00375C67"/>
+    <w:pPr>
+      <w:spacing w:after="200" w:line="240" w:lineRule="auto"/>
+    </w:pPr>
+    <w:rPr>
+      <w:i/>
+      <w:iCs/>
+      <w:color w:val="0E2841" w:themeColor="text2"/>
+      <w:sz w:val="18"/>
+      <w:szCs w:val="18"/>
+    </w:rPr>
+  </w:style>
+  <w:style w:type="table" w:styleId="TableGrid">
+    <w:name w:val="Table Grid"/>
+    <w:basedOn w:val="TableNormal"/>
+    <w:uiPriority w:val="39"/>
+    <w:rsid w:val="00375C67"/>
+    <w:pPr>
+      <w:spacing w:after="0" w:line="240" w:lineRule="auto"/>
+    </w:pPr>
+    <w:tblPr>
+      <w:tblBorders>
+        <w:top w:val="single" w:sz="4" w:space="0" w:color="auto"/>
+        <w:left w:val="single" w:sz="4" w:space="0" w:color="auto"/>
+        <w:bottom w:val="single" w:sz="4" w:space="0" w:color="auto"/>
+        <w:right w:val="single" w:sz="4" w:space="0" w:color="auto"/>
+        <w:insideH w:val="single" w:sz="4" w:space="0" w:color="auto"/>
+        <w:insideV w:val="single" w:sz="4" w:space="0" w:color="auto"/>
+      </w:tblBorders>
+    </w:tblPr>
+  </w:style>
+  <w:style w:type="character" w:styleId="Hyperlink">
+    <w:name w:val="Hyperlink"/>
+    <w:basedOn w:val="DefaultParagraphFont"/>
+    <w:uiPriority w:val="99"/>
+    <w:unhideWhenUsed/>
+    <w:rsid w:val="00CE3114"/>
+    <w:rPr>
+      <w:color w:val="467886" w:themeColor="hyperlink"/>
+      <w:u w:val="single"/>
+    </w:rPr>
+  </w:style>
+  <w:style w:type="character" w:styleId="UnresolvedMention">
+    <w:name w:val="Unresolved Mention"/>
+    <w:basedOn w:val="DefaultParagraphFont"/>
+    <w:uiPriority w:val="99"/>
+    <w:semiHidden/>
+    <w:unhideWhenUsed/>
+    <w:rsid w:val="00CE3114"/>
+    <w:rPr>
+      <w:color w:val="605E5C"/>
+      <w:shd w:val="clear" w:color="auto" w:fill="E1DFDD"/>
     </w:rPr>
   </w:style>
 </w:styles>

</xml_diff>